<commit_message>
Added system decomposition segment to the system design document
</commit_message>
<xml_diff>
--- a/doc/sprint 1/System Design Document.docx
+++ b/doc/sprint 1/System Design Document.docx
@@ -670,7 +670,7 @@
                 <w:noProof/>
                 <w:webHidden/>
               </w:rPr>
-              <w:t>1</w:t>
+              <w:t>4</w:t>
             </w:r>
             <w:r>
               <w:rPr>
@@ -744,7 +744,7 @@
                 <w:noProof/>
                 <w:webHidden/>
               </w:rPr>
-              <w:t>2</w:t>
+              <w:t>4</w:t>
             </w:r>
             <w:r>
               <w:rPr>
@@ -818,7 +818,7 @@
                 <w:noProof/>
                 <w:webHidden/>
               </w:rPr>
-              <w:t>2</w:t>
+              <w:t>5</w:t>
             </w:r>
             <w:r>
               <w:rPr>
@@ -887,6 +887,16 @@
         </w:rPr>
         <w:t xml:space="preserve"> </w:t>
       </w:r>
+      <w:proofErr w:type="spellStart"/>
+      <w:r>
+        <w:rPr>
+          <w:rFonts w:ascii="Calibri" w:hAnsi="Calibri" w:cs="Calibri"/>
+          <w:sz w:val="28"/>
+          <w:szCs w:val="28"/>
+        </w:rPr>
+        <w:t>MainActivity</w:t>
+      </w:r>
+      <w:proofErr w:type="spellEnd"/>
     </w:p>
     <w:p>
       <w:pPr>
@@ -905,6 +915,16 @@
         </w:rPr>
         <w:t xml:space="preserve">Parent class: </w:t>
       </w:r>
+      <w:proofErr w:type="spellStart"/>
+      <w:r>
+        <w:rPr>
+          <w:rFonts w:ascii="Calibri" w:hAnsi="Calibri" w:cs="Calibri"/>
+          <w:sz w:val="28"/>
+          <w:szCs w:val="28"/>
+        </w:rPr>
+        <w:t>AppCompactActivity</w:t>
+      </w:r>
+      <w:proofErr w:type="spellEnd"/>
     </w:p>
     <w:p>
       <w:pPr>
@@ -922,6 +942,14 @@
           <w:szCs w:val="28"/>
         </w:rPr>
         <w:t xml:space="preserve">Subclasses: </w:t>
+      </w:r>
+      <w:r>
+        <w:rPr>
+          <w:rFonts w:ascii="Calibri" w:hAnsi="Calibri" w:cs="Calibri"/>
+          <w:sz w:val="28"/>
+          <w:szCs w:val="28"/>
+        </w:rPr>
+        <w:t>None</w:t>
       </w:r>
     </w:p>
     <w:p>
@@ -962,7 +990,793 @@
           <w:sz w:val="28"/>
           <w:szCs w:val="28"/>
         </w:rPr>
-        <w:t>A</w:t>
+        <w:t>Direct user to login or signup pages</w:t>
+      </w:r>
+    </w:p>
+    <w:p>
+      <w:pPr>
+        <w:spacing w:line="240" w:lineRule="auto"/>
+        <w:rPr>
+          <w:rFonts w:ascii="Calibri" w:hAnsi="Calibri" w:cs="Calibri"/>
+          <w:sz w:val="28"/>
+          <w:szCs w:val="28"/>
+        </w:rPr>
+      </w:pPr>
+      <w:r>
+        <w:rPr>
+          <w:rFonts w:ascii="Calibri" w:hAnsi="Calibri" w:cs="Calibri"/>
+          <w:sz w:val="28"/>
+          <w:szCs w:val="28"/>
+        </w:rPr>
+        <w:t xml:space="preserve">Collaborators: </w:t>
+      </w:r>
+    </w:p>
+    <w:p>
+      <w:pPr>
+        <w:pStyle w:val="ListParagraph"/>
+        <w:numPr>
+          <w:ilvl w:val="0"/>
+          <w:numId w:val="6"/>
+        </w:numPr>
+        <w:rPr>
+          <w:rFonts w:ascii="Calibri" w:hAnsi="Calibri" w:cs="Calibri"/>
+          <w:sz w:val="28"/>
+          <w:szCs w:val="28"/>
+        </w:rPr>
+      </w:pPr>
+      <w:proofErr w:type="spellStart"/>
+      <w:r>
+        <w:rPr>
+          <w:rFonts w:ascii="Calibri" w:hAnsi="Calibri" w:cs="Calibri"/>
+          <w:sz w:val="28"/>
+          <w:szCs w:val="28"/>
+        </w:rPr>
+        <w:t>LoginActivity</w:t>
+      </w:r>
+      <w:proofErr w:type="spellEnd"/>
+    </w:p>
+    <w:p>
+      <w:pPr>
+        <w:pStyle w:val="ListParagraph"/>
+        <w:numPr>
+          <w:ilvl w:val="0"/>
+          <w:numId w:val="6"/>
+        </w:numPr>
+        <w:rPr>
+          <w:rFonts w:ascii="Calibri" w:hAnsi="Calibri" w:cs="Calibri"/>
+          <w:sz w:val="28"/>
+          <w:szCs w:val="28"/>
+        </w:rPr>
+      </w:pPr>
+      <w:proofErr w:type="spellStart"/>
+      <w:r>
+        <w:rPr>
+          <w:rFonts w:ascii="Calibri" w:hAnsi="Calibri" w:cs="Calibri"/>
+          <w:sz w:val="28"/>
+          <w:szCs w:val="28"/>
+        </w:rPr>
+        <w:t>SignupActivity</w:t>
+      </w:r>
+      <w:proofErr w:type="spellEnd"/>
+    </w:p>
+    <w:p>
+      <w:r>
+        <w:pict>
+          <v:rect id="_x0000_i1025" style="width:0;height:1.5pt" o:hralign="center" o:hrstd="t" o:hr="t" fillcolor="#a0a0a0" stroked="f"/>
+        </w:pict>
+      </w:r>
+    </w:p>
+    <w:p>
+      <w:pPr>
+        <w:rPr>
+          <w:rFonts w:ascii="Calibri" w:hAnsi="Calibri" w:cs="Calibri"/>
+          <w:sz w:val="28"/>
+          <w:szCs w:val="28"/>
+        </w:rPr>
+      </w:pPr>
+      <w:r>
+        <w:rPr>
+          <w:rFonts w:ascii="Calibri" w:hAnsi="Calibri" w:cs="Calibri"/>
+          <w:sz w:val="28"/>
+          <w:szCs w:val="28"/>
+        </w:rPr>
+        <w:t xml:space="preserve">Class name: </w:t>
+      </w:r>
+      <w:proofErr w:type="spellStart"/>
+      <w:r>
+        <w:rPr>
+          <w:rFonts w:ascii="Calibri" w:hAnsi="Calibri" w:cs="Calibri"/>
+          <w:sz w:val="28"/>
+          <w:szCs w:val="28"/>
+        </w:rPr>
+        <w:t>SignupActivity</w:t>
+      </w:r>
+      <w:proofErr w:type="spellEnd"/>
+    </w:p>
+    <w:p>
+      <w:pPr>
+        <w:spacing w:line="240" w:lineRule="auto"/>
+        <w:rPr>
+          <w:rFonts w:ascii="Calibri" w:hAnsi="Calibri" w:cs="Calibri"/>
+          <w:sz w:val="28"/>
+          <w:szCs w:val="28"/>
+        </w:rPr>
+      </w:pPr>
+      <w:r>
+        <w:rPr>
+          <w:rFonts w:ascii="Calibri" w:hAnsi="Calibri" w:cs="Calibri"/>
+          <w:sz w:val="28"/>
+          <w:szCs w:val="28"/>
+        </w:rPr>
+        <w:t xml:space="preserve">Parent class: </w:t>
+      </w:r>
+      <w:proofErr w:type="spellStart"/>
+      <w:r>
+        <w:rPr>
+          <w:rFonts w:ascii="Calibri" w:hAnsi="Calibri" w:cs="Calibri"/>
+          <w:sz w:val="28"/>
+          <w:szCs w:val="28"/>
+        </w:rPr>
+        <w:t>AppCompactActivity</w:t>
+      </w:r>
+      <w:proofErr w:type="spellEnd"/>
+    </w:p>
+    <w:p>
+      <w:pPr>
+        <w:spacing w:line="240" w:lineRule="auto"/>
+        <w:rPr>
+          <w:rFonts w:ascii="Calibri" w:hAnsi="Calibri" w:cs="Calibri"/>
+          <w:sz w:val="28"/>
+          <w:szCs w:val="28"/>
+        </w:rPr>
+      </w:pPr>
+      <w:r>
+        <w:rPr>
+          <w:rFonts w:ascii="Calibri" w:hAnsi="Calibri" w:cs="Calibri"/>
+          <w:sz w:val="28"/>
+          <w:szCs w:val="28"/>
+        </w:rPr>
+        <w:t xml:space="preserve">Subclasses: </w:t>
+      </w:r>
+      <w:r>
+        <w:rPr>
+          <w:rFonts w:ascii="Calibri" w:hAnsi="Calibri" w:cs="Calibri"/>
+          <w:sz w:val="28"/>
+          <w:szCs w:val="28"/>
+        </w:rPr>
+        <w:t>None</w:t>
+      </w:r>
+    </w:p>
+    <w:p>
+      <w:pPr>
+        <w:spacing w:line="240" w:lineRule="auto"/>
+        <w:rPr>
+          <w:rFonts w:ascii="Calibri" w:hAnsi="Calibri" w:cs="Calibri"/>
+          <w:sz w:val="28"/>
+          <w:szCs w:val="28"/>
+        </w:rPr>
+      </w:pPr>
+      <w:r>
+        <w:rPr>
+          <w:rFonts w:ascii="Calibri" w:hAnsi="Calibri" w:cs="Calibri"/>
+          <w:sz w:val="28"/>
+          <w:szCs w:val="28"/>
+        </w:rPr>
+        <w:t xml:space="preserve">Responsibilities: </w:t>
+      </w:r>
+    </w:p>
+    <w:p>
+      <w:pPr>
+        <w:pStyle w:val="ListParagraph"/>
+        <w:numPr>
+          <w:ilvl w:val="0"/>
+          <w:numId w:val="5"/>
+        </w:numPr>
+        <w:rPr>
+          <w:rFonts w:ascii="Calibri" w:hAnsi="Calibri" w:cs="Calibri"/>
+          <w:sz w:val="28"/>
+          <w:szCs w:val="28"/>
+        </w:rPr>
+      </w:pPr>
+      <w:r>
+        <w:rPr>
+          <w:rFonts w:ascii="Calibri" w:hAnsi="Calibri" w:cs="Calibri"/>
+          <w:sz w:val="28"/>
+          <w:szCs w:val="28"/>
+        </w:rPr>
+        <w:t>Create the user’s account after they have filled in the registration form</w:t>
+      </w:r>
+      <w:r>
+        <w:rPr>
+          <w:rFonts w:ascii="Calibri" w:hAnsi="Calibri" w:cs="Calibri"/>
+          <w:sz w:val="28"/>
+          <w:szCs w:val="28"/>
+        </w:rPr>
+        <w:t xml:space="preserve"> correctly</w:t>
+      </w:r>
+    </w:p>
+    <w:p>
+      <w:pPr>
+        <w:spacing w:line="240" w:lineRule="auto"/>
+        <w:rPr>
+          <w:rFonts w:ascii="Calibri" w:hAnsi="Calibri" w:cs="Calibri"/>
+          <w:sz w:val="28"/>
+          <w:szCs w:val="28"/>
+        </w:rPr>
+      </w:pPr>
+      <w:r>
+        <w:rPr>
+          <w:rFonts w:ascii="Calibri" w:hAnsi="Calibri" w:cs="Calibri"/>
+          <w:sz w:val="28"/>
+          <w:szCs w:val="28"/>
+        </w:rPr>
+        <w:t xml:space="preserve">Collaborators: </w:t>
+      </w:r>
+    </w:p>
+    <w:p>
+      <w:pPr>
+        <w:pStyle w:val="ListParagraph"/>
+        <w:numPr>
+          <w:ilvl w:val="0"/>
+          <w:numId w:val="6"/>
+        </w:numPr>
+        <w:rPr>
+          <w:rFonts w:ascii="Calibri" w:hAnsi="Calibri" w:cs="Calibri"/>
+          <w:sz w:val="28"/>
+          <w:szCs w:val="28"/>
+        </w:rPr>
+      </w:pPr>
+      <w:proofErr w:type="spellStart"/>
+      <w:r>
+        <w:rPr>
+          <w:rFonts w:ascii="Calibri" w:hAnsi="Calibri" w:cs="Calibri"/>
+          <w:sz w:val="28"/>
+          <w:szCs w:val="28"/>
+        </w:rPr>
+        <w:t>MainActivity</w:t>
+      </w:r>
+      <w:proofErr w:type="spellEnd"/>
+    </w:p>
+    <w:p>
+      <w:pPr>
+        <w:rPr>
+          <w:rFonts w:ascii="Calibri" w:hAnsi="Calibri" w:cs="Calibri"/>
+          <w:sz w:val="28"/>
+          <w:szCs w:val="28"/>
+        </w:rPr>
+      </w:pPr>
+      <w:r>
+        <w:pict>
+          <v:rect id="_x0000_i1026" style="width:0;height:1.5pt" o:hralign="center" o:hrstd="t" o:hr="t" fillcolor="#a0a0a0" stroked="f"/>
+        </w:pict>
+      </w:r>
+    </w:p>
+    <w:p>
+      <w:pPr>
+        <w:rPr>
+          <w:rFonts w:ascii="Calibri" w:hAnsi="Calibri" w:cs="Calibri"/>
+          <w:sz w:val="28"/>
+          <w:szCs w:val="28"/>
+        </w:rPr>
+      </w:pPr>
+      <w:r>
+        <w:rPr>
+          <w:rFonts w:ascii="Calibri" w:hAnsi="Calibri" w:cs="Calibri"/>
+          <w:sz w:val="28"/>
+          <w:szCs w:val="28"/>
+        </w:rPr>
+        <w:t xml:space="preserve">Class name: </w:t>
+      </w:r>
+      <w:proofErr w:type="spellStart"/>
+      <w:r>
+        <w:rPr>
+          <w:rFonts w:ascii="Calibri" w:hAnsi="Calibri" w:cs="Calibri"/>
+          <w:sz w:val="28"/>
+          <w:szCs w:val="28"/>
+        </w:rPr>
+        <w:t>LoginActivity</w:t>
+      </w:r>
+      <w:proofErr w:type="spellEnd"/>
+    </w:p>
+    <w:p>
+      <w:pPr>
+        <w:spacing w:line="240" w:lineRule="auto"/>
+        <w:rPr>
+          <w:rFonts w:ascii="Calibri" w:hAnsi="Calibri" w:cs="Calibri"/>
+          <w:sz w:val="28"/>
+          <w:szCs w:val="28"/>
+        </w:rPr>
+      </w:pPr>
+      <w:r>
+        <w:rPr>
+          <w:rFonts w:ascii="Calibri" w:hAnsi="Calibri" w:cs="Calibri"/>
+          <w:sz w:val="28"/>
+          <w:szCs w:val="28"/>
+        </w:rPr>
+        <w:t xml:space="preserve">Parent class: </w:t>
+      </w:r>
+      <w:proofErr w:type="spellStart"/>
+      <w:r>
+        <w:rPr>
+          <w:rFonts w:ascii="Calibri" w:hAnsi="Calibri" w:cs="Calibri"/>
+          <w:sz w:val="28"/>
+          <w:szCs w:val="28"/>
+        </w:rPr>
+        <w:t>AppCompactActivity</w:t>
+      </w:r>
+      <w:proofErr w:type="spellEnd"/>
+    </w:p>
+    <w:p>
+      <w:pPr>
+        <w:spacing w:line="240" w:lineRule="auto"/>
+        <w:rPr>
+          <w:rFonts w:ascii="Calibri" w:hAnsi="Calibri" w:cs="Calibri"/>
+          <w:sz w:val="28"/>
+          <w:szCs w:val="28"/>
+        </w:rPr>
+      </w:pPr>
+      <w:r>
+        <w:rPr>
+          <w:rFonts w:ascii="Calibri" w:hAnsi="Calibri" w:cs="Calibri"/>
+          <w:sz w:val="28"/>
+          <w:szCs w:val="28"/>
+        </w:rPr>
+        <w:lastRenderedPageBreak/>
+        <w:t xml:space="preserve">Subclasses: </w:t>
+      </w:r>
+      <w:r>
+        <w:rPr>
+          <w:rFonts w:ascii="Calibri" w:hAnsi="Calibri" w:cs="Calibri"/>
+          <w:sz w:val="28"/>
+          <w:szCs w:val="28"/>
+        </w:rPr>
+        <w:t>None</w:t>
+      </w:r>
+    </w:p>
+    <w:p>
+      <w:pPr>
+        <w:spacing w:line="240" w:lineRule="auto"/>
+        <w:rPr>
+          <w:rFonts w:ascii="Calibri" w:hAnsi="Calibri" w:cs="Calibri"/>
+          <w:sz w:val="28"/>
+          <w:szCs w:val="28"/>
+        </w:rPr>
+      </w:pPr>
+      <w:r>
+        <w:rPr>
+          <w:rFonts w:ascii="Calibri" w:hAnsi="Calibri" w:cs="Calibri"/>
+          <w:sz w:val="28"/>
+          <w:szCs w:val="28"/>
+        </w:rPr>
+        <w:t xml:space="preserve">Responsibilities: </w:t>
+      </w:r>
+    </w:p>
+    <w:p>
+      <w:pPr>
+        <w:pStyle w:val="ListParagraph"/>
+        <w:numPr>
+          <w:ilvl w:val="0"/>
+          <w:numId w:val="5"/>
+        </w:numPr>
+        <w:rPr>
+          <w:rFonts w:ascii="Calibri" w:hAnsi="Calibri" w:cs="Calibri"/>
+          <w:sz w:val="28"/>
+          <w:szCs w:val="28"/>
+        </w:rPr>
+      </w:pPr>
+      <w:r>
+        <w:rPr>
+          <w:rFonts w:ascii="Calibri" w:hAnsi="Calibri" w:cs="Calibri"/>
+          <w:sz w:val="28"/>
+          <w:szCs w:val="28"/>
+        </w:rPr>
+        <w:t>Authenticate</w:t>
+      </w:r>
+      <w:r>
+        <w:rPr>
+          <w:rFonts w:ascii="Calibri" w:hAnsi="Calibri" w:cs="Calibri"/>
+          <w:sz w:val="28"/>
+          <w:szCs w:val="28"/>
+        </w:rPr>
+        <w:t>, and log in the user upon filling in correct sign in information</w:t>
+      </w:r>
+    </w:p>
+    <w:p>
+      <w:pPr>
+        <w:spacing w:line="240" w:lineRule="auto"/>
+        <w:rPr>
+          <w:rFonts w:ascii="Calibri" w:hAnsi="Calibri" w:cs="Calibri"/>
+          <w:sz w:val="28"/>
+          <w:szCs w:val="28"/>
+        </w:rPr>
+      </w:pPr>
+      <w:r>
+        <w:rPr>
+          <w:rFonts w:ascii="Calibri" w:hAnsi="Calibri" w:cs="Calibri"/>
+          <w:sz w:val="28"/>
+          <w:szCs w:val="28"/>
+        </w:rPr>
+        <w:t xml:space="preserve">Collaborators: </w:t>
+      </w:r>
+    </w:p>
+    <w:p>
+      <w:pPr>
+        <w:pStyle w:val="ListParagraph"/>
+        <w:numPr>
+          <w:ilvl w:val="0"/>
+          <w:numId w:val="6"/>
+        </w:numPr>
+        <w:rPr>
+          <w:rFonts w:ascii="Calibri" w:hAnsi="Calibri" w:cs="Calibri"/>
+          <w:sz w:val="28"/>
+          <w:szCs w:val="28"/>
+        </w:rPr>
+      </w:pPr>
+      <w:proofErr w:type="spellStart"/>
+      <w:r>
+        <w:rPr>
+          <w:rFonts w:ascii="Calibri" w:hAnsi="Calibri" w:cs="Calibri"/>
+          <w:sz w:val="28"/>
+          <w:szCs w:val="28"/>
+        </w:rPr>
+        <w:t>MainActivity</w:t>
+      </w:r>
+      <w:proofErr w:type="spellEnd"/>
+    </w:p>
+    <w:p>
+      <w:r>
+        <w:pict>
+          <v:rect id="_x0000_i1027" style="width:0;height:1.5pt" o:hralign="center" o:hrstd="t" o:hr="t" fillcolor="#a0a0a0" stroked="f"/>
+        </w:pict>
+      </w:r>
+    </w:p>
+    <w:p>
+      <w:pPr>
+        <w:rPr>
+          <w:rFonts w:ascii="Calibri" w:hAnsi="Calibri" w:cs="Calibri"/>
+          <w:sz w:val="28"/>
+          <w:szCs w:val="28"/>
+        </w:rPr>
+      </w:pPr>
+      <w:r>
+        <w:rPr>
+          <w:rFonts w:ascii="Calibri" w:hAnsi="Calibri" w:cs="Calibri"/>
+          <w:sz w:val="28"/>
+          <w:szCs w:val="28"/>
+        </w:rPr>
+        <w:t xml:space="preserve">Class name: </w:t>
+      </w:r>
+      <w:proofErr w:type="spellStart"/>
+      <w:r>
+        <w:rPr>
+          <w:rFonts w:ascii="Calibri" w:hAnsi="Calibri" w:cs="Calibri"/>
+          <w:sz w:val="28"/>
+          <w:szCs w:val="28"/>
+        </w:rPr>
+        <w:t>Event</w:t>
+      </w:r>
+      <w:r>
+        <w:rPr>
+          <w:rFonts w:ascii="Calibri" w:hAnsi="Calibri" w:cs="Calibri"/>
+          <w:sz w:val="28"/>
+          <w:szCs w:val="28"/>
+        </w:rPr>
+        <w:t>Activity</w:t>
+      </w:r>
+      <w:proofErr w:type="spellEnd"/>
+    </w:p>
+    <w:p>
+      <w:pPr>
+        <w:spacing w:line="240" w:lineRule="auto"/>
+        <w:rPr>
+          <w:rFonts w:ascii="Calibri" w:hAnsi="Calibri" w:cs="Calibri"/>
+          <w:sz w:val="28"/>
+          <w:szCs w:val="28"/>
+        </w:rPr>
+      </w:pPr>
+      <w:r>
+        <w:rPr>
+          <w:rFonts w:ascii="Calibri" w:hAnsi="Calibri" w:cs="Calibri"/>
+          <w:sz w:val="28"/>
+          <w:szCs w:val="28"/>
+        </w:rPr>
+        <w:t xml:space="preserve">Parent class: </w:t>
+      </w:r>
+      <w:proofErr w:type="spellStart"/>
+      <w:r>
+        <w:rPr>
+          <w:rFonts w:ascii="Calibri" w:hAnsi="Calibri" w:cs="Calibri"/>
+          <w:sz w:val="28"/>
+          <w:szCs w:val="28"/>
+        </w:rPr>
+        <w:t>AppCompactActivity</w:t>
+      </w:r>
+      <w:proofErr w:type="spellEnd"/>
+    </w:p>
+    <w:p>
+      <w:pPr>
+        <w:spacing w:line="240" w:lineRule="auto"/>
+        <w:rPr>
+          <w:rFonts w:ascii="Calibri" w:hAnsi="Calibri" w:cs="Calibri"/>
+          <w:sz w:val="28"/>
+          <w:szCs w:val="28"/>
+        </w:rPr>
+      </w:pPr>
+      <w:r>
+        <w:rPr>
+          <w:rFonts w:ascii="Calibri" w:hAnsi="Calibri" w:cs="Calibri"/>
+          <w:sz w:val="28"/>
+          <w:szCs w:val="28"/>
+        </w:rPr>
+        <w:t xml:space="preserve">Subclasses: </w:t>
+      </w:r>
+      <w:r>
+        <w:rPr>
+          <w:rFonts w:ascii="Calibri" w:hAnsi="Calibri" w:cs="Calibri"/>
+          <w:sz w:val="28"/>
+          <w:szCs w:val="28"/>
+        </w:rPr>
+        <w:t>None</w:t>
+      </w:r>
+    </w:p>
+    <w:p>
+      <w:pPr>
+        <w:spacing w:line="240" w:lineRule="auto"/>
+        <w:rPr>
+          <w:rFonts w:ascii="Calibri" w:hAnsi="Calibri" w:cs="Calibri"/>
+          <w:sz w:val="28"/>
+          <w:szCs w:val="28"/>
+        </w:rPr>
+      </w:pPr>
+      <w:r>
+        <w:rPr>
+          <w:rFonts w:ascii="Calibri" w:hAnsi="Calibri" w:cs="Calibri"/>
+          <w:sz w:val="28"/>
+          <w:szCs w:val="28"/>
+        </w:rPr>
+        <w:t xml:space="preserve">Responsibilities: </w:t>
+      </w:r>
+    </w:p>
+    <w:p>
+      <w:pPr>
+        <w:pStyle w:val="ListParagraph"/>
+        <w:numPr>
+          <w:ilvl w:val="0"/>
+          <w:numId w:val="5"/>
+        </w:numPr>
+        <w:rPr>
+          <w:rFonts w:ascii="Calibri" w:hAnsi="Calibri" w:cs="Calibri"/>
+          <w:sz w:val="28"/>
+          <w:szCs w:val="28"/>
+        </w:rPr>
+      </w:pPr>
+      <w:r>
+        <w:rPr>
+          <w:rFonts w:ascii="Calibri" w:hAnsi="Calibri" w:cs="Calibri"/>
+          <w:sz w:val="28"/>
+          <w:szCs w:val="28"/>
+        </w:rPr>
+        <w:t>Displays information regarding an event.</w:t>
+      </w:r>
+    </w:p>
+    <w:p>
+      <w:pPr>
+        <w:spacing w:line="240" w:lineRule="auto"/>
+        <w:rPr>
+          <w:rFonts w:ascii="Calibri" w:hAnsi="Calibri" w:cs="Calibri"/>
+          <w:sz w:val="28"/>
+          <w:szCs w:val="28"/>
+        </w:rPr>
+      </w:pPr>
+      <w:r>
+        <w:rPr>
+          <w:rFonts w:ascii="Calibri" w:hAnsi="Calibri" w:cs="Calibri"/>
+          <w:sz w:val="28"/>
+          <w:szCs w:val="28"/>
+        </w:rPr>
+        <w:t xml:space="preserve">Collaborators: </w:t>
+      </w:r>
+    </w:p>
+    <w:p>
+      <w:pPr>
+        <w:pStyle w:val="ListParagraph"/>
+        <w:numPr>
+          <w:ilvl w:val="0"/>
+          <w:numId w:val="6"/>
+        </w:numPr>
+        <w:rPr>
+          <w:rFonts w:ascii="Calibri" w:hAnsi="Calibri" w:cs="Calibri"/>
+          <w:sz w:val="28"/>
+          <w:szCs w:val="28"/>
+        </w:rPr>
+      </w:pPr>
+      <w:proofErr w:type="spellStart"/>
+      <w:r>
+        <w:rPr>
+          <w:rFonts w:ascii="Calibri" w:hAnsi="Calibri" w:cs="Calibri"/>
+          <w:sz w:val="28"/>
+          <w:szCs w:val="28"/>
+        </w:rPr>
+        <w:t>EventIndex</w:t>
+      </w:r>
+      <w:r>
+        <w:rPr>
+          <w:rFonts w:ascii="Calibri" w:hAnsi="Calibri" w:cs="Calibri"/>
+          <w:sz w:val="28"/>
+          <w:szCs w:val="28"/>
+        </w:rPr>
+        <w:t>Activity</w:t>
+      </w:r>
+      <w:proofErr w:type="spellEnd"/>
+    </w:p>
+    <w:p>
+      <w:pPr>
+        <w:pBdr>
+          <w:bottom w:val="single" w:sz="4" w:space="1" w:color="auto"/>
+          <w:between w:val="single" w:sz="4" w:space="1" w:color="auto"/>
+        </w:pBdr>
+        <w:rPr>
+          <w:rFonts w:ascii="Calibri" w:hAnsi="Calibri" w:cs="Calibri"/>
+          <w:sz w:val="28"/>
+          <w:szCs w:val="28"/>
+        </w:rPr>
+      </w:pPr>
+    </w:p>
+    <w:p/>
+    <w:p>
+      <w:pPr>
+        <w:rPr>
+          <w:rFonts w:ascii="Calibri" w:hAnsi="Calibri" w:cs="Calibri"/>
+          <w:sz w:val="28"/>
+          <w:szCs w:val="28"/>
+        </w:rPr>
+      </w:pPr>
+      <w:r>
+        <w:rPr>
+          <w:rFonts w:ascii="Calibri" w:hAnsi="Calibri" w:cs="Calibri"/>
+          <w:sz w:val="28"/>
+          <w:szCs w:val="28"/>
+        </w:rPr>
+        <w:t xml:space="preserve">Class name: </w:t>
+      </w:r>
+      <w:proofErr w:type="spellStart"/>
+      <w:r>
+        <w:rPr>
+          <w:rFonts w:ascii="Calibri" w:hAnsi="Calibri" w:cs="Calibri"/>
+          <w:sz w:val="28"/>
+          <w:szCs w:val="28"/>
+        </w:rPr>
+        <w:t>Event</w:t>
+      </w:r>
+      <w:r>
+        <w:rPr>
+          <w:rFonts w:ascii="Calibri" w:hAnsi="Calibri" w:cs="Calibri"/>
+          <w:sz w:val="28"/>
+          <w:szCs w:val="28"/>
+        </w:rPr>
+        <w:t>Index</w:t>
+      </w:r>
+      <w:r>
+        <w:rPr>
+          <w:rFonts w:ascii="Calibri" w:hAnsi="Calibri" w:cs="Calibri"/>
+          <w:sz w:val="28"/>
+          <w:szCs w:val="28"/>
+        </w:rPr>
+        <w:t>Activity</w:t>
+      </w:r>
+      <w:proofErr w:type="spellEnd"/>
+    </w:p>
+    <w:p>
+      <w:pPr>
+        <w:spacing w:line="240" w:lineRule="auto"/>
+        <w:rPr>
+          <w:rFonts w:ascii="Calibri" w:hAnsi="Calibri" w:cs="Calibri"/>
+          <w:sz w:val="28"/>
+          <w:szCs w:val="28"/>
+        </w:rPr>
+      </w:pPr>
+      <w:r>
+        <w:rPr>
+          <w:rFonts w:ascii="Calibri" w:hAnsi="Calibri" w:cs="Calibri"/>
+          <w:sz w:val="28"/>
+          <w:szCs w:val="28"/>
+        </w:rPr>
+        <w:t xml:space="preserve">Parent class: </w:t>
+      </w:r>
+      <w:proofErr w:type="spellStart"/>
+      <w:r>
+        <w:rPr>
+          <w:rFonts w:ascii="Calibri" w:hAnsi="Calibri" w:cs="Calibri"/>
+          <w:sz w:val="28"/>
+          <w:szCs w:val="28"/>
+        </w:rPr>
+        <w:t>AppCompactActivity</w:t>
+      </w:r>
+      <w:proofErr w:type="spellEnd"/>
+    </w:p>
+    <w:p>
+      <w:pPr>
+        <w:spacing w:line="240" w:lineRule="auto"/>
+        <w:rPr>
+          <w:rFonts w:ascii="Calibri" w:hAnsi="Calibri" w:cs="Calibri"/>
+          <w:sz w:val="28"/>
+          <w:szCs w:val="28"/>
+        </w:rPr>
+      </w:pPr>
+      <w:r>
+        <w:rPr>
+          <w:rFonts w:ascii="Calibri" w:hAnsi="Calibri" w:cs="Calibri"/>
+          <w:sz w:val="28"/>
+          <w:szCs w:val="28"/>
+        </w:rPr>
+        <w:t xml:space="preserve">Subclasses: </w:t>
+      </w:r>
+      <w:r>
+        <w:rPr>
+          <w:rFonts w:ascii="Calibri" w:hAnsi="Calibri" w:cs="Calibri"/>
+          <w:sz w:val="28"/>
+          <w:szCs w:val="28"/>
+        </w:rPr>
+        <w:t>None</w:t>
+      </w:r>
+    </w:p>
+    <w:p>
+      <w:pPr>
+        <w:spacing w:line="240" w:lineRule="auto"/>
+        <w:rPr>
+          <w:rFonts w:ascii="Calibri" w:hAnsi="Calibri" w:cs="Calibri"/>
+          <w:sz w:val="28"/>
+          <w:szCs w:val="28"/>
+        </w:rPr>
+      </w:pPr>
+      <w:r>
+        <w:rPr>
+          <w:rFonts w:ascii="Calibri" w:hAnsi="Calibri" w:cs="Calibri"/>
+          <w:sz w:val="28"/>
+          <w:szCs w:val="28"/>
+        </w:rPr>
+        <w:t xml:space="preserve">Responsibilities: </w:t>
+      </w:r>
+    </w:p>
+    <w:p>
+      <w:pPr>
+        <w:pStyle w:val="ListParagraph"/>
+        <w:numPr>
+          <w:ilvl w:val="0"/>
+          <w:numId w:val="5"/>
+        </w:numPr>
+        <w:rPr>
+          <w:rFonts w:ascii="Calibri" w:hAnsi="Calibri" w:cs="Calibri"/>
+          <w:sz w:val="28"/>
+          <w:szCs w:val="28"/>
+        </w:rPr>
+      </w:pPr>
+      <w:r>
+        <w:rPr>
+          <w:rFonts w:ascii="Calibri" w:hAnsi="Calibri" w:cs="Calibri"/>
+          <w:sz w:val="28"/>
+          <w:szCs w:val="28"/>
+        </w:rPr>
+        <w:t>Displays an index of all the events in the local area</w:t>
+      </w:r>
+    </w:p>
+    <w:p>
+      <w:pPr>
+        <w:spacing w:line="240" w:lineRule="auto"/>
+        <w:rPr>
+          <w:rFonts w:ascii="Calibri" w:hAnsi="Calibri" w:cs="Calibri"/>
+          <w:sz w:val="28"/>
+          <w:szCs w:val="28"/>
+        </w:rPr>
+      </w:pPr>
+      <w:r>
+        <w:rPr>
+          <w:rFonts w:ascii="Calibri" w:hAnsi="Calibri" w:cs="Calibri"/>
+          <w:sz w:val="28"/>
+          <w:szCs w:val="28"/>
+        </w:rPr>
+        <w:lastRenderedPageBreak/>
+        <w:t xml:space="preserve">Collaborators: </w:t>
       </w:r>
     </w:p>
     <w:p>
@@ -979,14 +1793,24 @@
           <w:szCs w:val="28"/>
         </w:rPr>
       </w:pPr>
-      <w:r>
-        <w:rPr>
-          <w:rFonts w:ascii="Calibri" w:hAnsi="Calibri" w:cs="Calibri"/>
-          <w:sz w:val="28"/>
-          <w:szCs w:val="28"/>
-        </w:rPr>
-        <w:t>B</w:t>
-      </w:r>
+      <w:proofErr w:type="spellStart"/>
+      <w:r>
+        <w:rPr>
+          <w:rFonts w:ascii="Calibri" w:hAnsi="Calibri" w:cs="Calibri"/>
+          <w:sz w:val="28"/>
+          <w:szCs w:val="28"/>
+        </w:rPr>
+        <w:t>EventCreate</w:t>
+      </w:r>
+      <w:r>
+        <w:rPr>
+          <w:rFonts w:ascii="Calibri" w:hAnsi="Calibri" w:cs="Calibri"/>
+          <w:sz w:val="28"/>
+          <w:szCs w:val="28"/>
+        </w:rPr>
+        <w:t>Activity</w:t>
+      </w:r>
+      <w:proofErr w:type="spellEnd"/>
     </w:p>
     <w:p>
       <w:pPr>
@@ -1002,14 +1826,56 @@
           <w:szCs w:val="28"/>
         </w:rPr>
       </w:pPr>
-      <w:r>
-        <w:rPr>
-          <w:rFonts w:ascii="Calibri" w:hAnsi="Calibri" w:cs="Calibri"/>
-          <w:sz w:val="28"/>
-          <w:szCs w:val="28"/>
-        </w:rPr>
-        <w:t>C</w:t>
-      </w:r>
+    </w:p>
+    <w:p>
+      <w:r>
+        <w:pict>
+          <v:rect id="_x0000_i1033" style="width:0;height:1.5pt" o:hralign="center" o:bullet="t" o:hrstd="t" o:hr="t" fillcolor="#a0a0a0" stroked="f"/>
+        </w:pict>
+      </w:r>
+    </w:p>
+    <w:p>
+      <w:pPr>
+        <w:rPr>
+          <w:rFonts w:ascii="Calibri" w:hAnsi="Calibri" w:cs="Calibri"/>
+          <w:sz w:val="28"/>
+          <w:szCs w:val="28"/>
+        </w:rPr>
+      </w:pPr>
+      <w:r>
+        <w:rPr>
+          <w:rFonts w:ascii="Calibri" w:hAnsi="Calibri" w:cs="Calibri"/>
+          <w:sz w:val="28"/>
+          <w:szCs w:val="28"/>
+        </w:rPr>
+        <w:t xml:space="preserve">Class name: </w:t>
+      </w:r>
+      <w:proofErr w:type="spellStart"/>
+      <w:r>
+        <w:rPr>
+          <w:rFonts w:ascii="Calibri" w:hAnsi="Calibri" w:cs="Calibri"/>
+          <w:sz w:val="28"/>
+          <w:szCs w:val="28"/>
+        </w:rPr>
+        <w:t>Event</w:t>
+      </w:r>
+      <w:r>
+        <w:rPr>
+          <w:rFonts w:ascii="Calibri" w:hAnsi="Calibri" w:cs="Calibri"/>
+          <w:sz w:val="28"/>
+          <w:szCs w:val="28"/>
+        </w:rPr>
+        <w:t>Create</w:t>
+      </w:r>
+      <w:r>
+        <w:rPr>
+          <w:rFonts w:ascii="Calibri" w:hAnsi="Calibri" w:cs="Calibri"/>
+          <w:sz w:val="28"/>
+          <w:szCs w:val="28"/>
+        </w:rPr>
+        <w:t>Activity</w:t>
+      </w:r>
+      <w:proofErr w:type="spellEnd"/>
     </w:p>
     <w:p>
       <w:pPr>
@@ -1026,7 +1892,61 @@
           <w:sz w:val="28"/>
           <w:szCs w:val="28"/>
         </w:rPr>
-        <w:t xml:space="preserve">Collaborators: </w:t>
+        <w:t xml:space="preserve">Parent class: </w:t>
+      </w:r>
+      <w:proofErr w:type="spellStart"/>
+      <w:r>
+        <w:rPr>
+          <w:rFonts w:ascii="Calibri" w:hAnsi="Calibri" w:cs="Calibri"/>
+          <w:sz w:val="28"/>
+          <w:szCs w:val="28"/>
+        </w:rPr>
+        <w:t>AppCompactActivity</w:t>
+      </w:r>
+      <w:proofErr w:type="spellEnd"/>
+    </w:p>
+    <w:p>
+      <w:pPr>
+        <w:spacing w:line="240" w:lineRule="auto"/>
+        <w:rPr>
+          <w:rFonts w:ascii="Calibri" w:hAnsi="Calibri" w:cs="Calibri"/>
+          <w:sz w:val="28"/>
+          <w:szCs w:val="28"/>
+        </w:rPr>
+      </w:pPr>
+      <w:r>
+        <w:rPr>
+          <w:rFonts w:ascii="Calibri" w:hAnsi="Calibri" w:cs="Calibri"/>
+          <w:sz w:val="28"/>
+          <w:szCs w:val="28"/>
+        </w:rPr>
+        <w:t xml:space="preserve">Subclasses: </w:t>
+      </w:r>
+      <w:r>
+        <w:rPr>
+          <w:rFonts w:ascii="Calibri" w:hAnsi="Calibri" w:cs="Calibri"/>
+          <w:sz w:val="28"/>
+          <w:szCs w:val="28"/>
+        </w:rPr>
+        <w:t>None</w:t>
+      </w:r>
+    </w:p>
+    <w:p>
+      <w:pPr>
+        <w:spacing w:line="240" w:lineRule="auto"/>
+        <w:rPr>
+          <w:rFonts w:ascii="Calibri" w:hAnsi="Calibri" w:cs="Calibri"/>
+          <w:sz w:val="28"/>
+          <w:szCs w:val="28"/>
+        </w:rPr>
+      </w:pPr>
+      <w:r>
+        <w:rPr>
+          <w:rFonts w:ascii="Calibri" w:hAnsi="Calibri" w:cs="Calibri"/>
+          <w:sz w:val="28"/>
+          <w:szCs w:val="28"/>
+        </w:rPr>
+        <w:t xml:space="preserve">Responsibilities: </w:t>
       </w:r>
     </w:p>
     <w:p>
@@ -1034,7 +1954,7 @@
         <w:pStyle w:val="ListParagraph"/>
         <w:numPr>
           <w:ilvl w:val="0"/>
-          <w:numId w:val="6"/>
+          <w:numId w:val="5"/>
         </w:numPr>
         <w:rPr>
           <w:rFonts w:ascii="Calibri" w:hAnsi="Calibri" w:cs="Calibri"/>
@@ -1048,7 +1968,137 @@
           <w:sz w:val="28"/>
           <w:szCs w:val="28"/>
         </w:rPr>
-        <w:t>D</w:t>
+        <w:t>Displays the view for event creation.</w:t>
+      </w:r>
+    </w:p>
+    <w:p>
+      <w:pPr>
+        <w:spacing w:line="240" w:lineRule="auto"/>
+        <w:rPr>
+          <w:rFonts w:ascii="Calibri" w:hAnsi="Calibri" w:cs="Calibri"/>
+          <w:sz w:val="28"/>
+          <w:szCs w:val="28"/>
+        </w:rPr>
+      </w:pPr>
+      <w:r>
+        <w:rPr>
+          <w:rFonts w:ascii="Calibri" w:hAnsi="Calibri" w:cs="Calibri"/>
+          <w:sz w:val="28"/>
+          <w:szCs w:val="28"/>
+        </w:rPr>
+        <w:t xml:space="preserve">Collaborators: </w:t>
+      </w:r>
+      <w:r>
+        <w:rPr>
+          <w:rFonts w:ascii="Calibri" w:hAnsi="Calibri" w:cs="Calibri"/>
+          <w:sz w:val="28"/>
+          <w:szCs w:val="28"/>
+        </w:rPr>
+        <w:t>None</w:t>
+      </w:r>
+    </w:p>
+    <w:p>
+      <w:r>
+        <w:pict>
+          <v:rect id="_x0000_i1036" style="width:0;height:1.5pt" o:hralign="center" o:bullet="t" o:hrstd="t" o:hr="t" fillcolor="#a0a0a0" stroked="f"/>
+        </w:pict>
+      </w:r>
+    </w:p>
+    <w:p>
+      <w:pPr>
+        <w:rPr>
+          <w:rFonts w:ascii="Calibri" w:hAnsi="Calibri" w:cs="Calibri"/>
+          <w:sz w:val="28"/>
+          <w:szCs w:val="28"/>
+        </w:rPr>
+      </w:pPr>
+      <w:r>
+        <w:rPr>
+          <w:rFonts w:ascii="Calibri" w:hAnsi="Calibri" w:cs="Calibri"/>
+          <w:sz w:val="28"/>
+          <w:szCs w:val="28"/>
+        </w:rPr>
+        <w:t xml:space="preserve">Class name: </w:t>
+      </w:r>
+      <w:proofErr w:type="spellStart"/>
+      <w:r>
+        <w:rPr>
+          <w:rFonts w:ascii="Calibri" w:hAnsi="Calibri" w:cs="Calibri"/>
+          <w:sz w:val="28"/>
+          <w:szCs w:val="28"/>
+        </w:rPr>
+        <w:t>UserProperties</w:t>
+      </w:r>
+      <w:proofErr w:type="spellEnd"/>
+    </w:p>
+    <w:p>
+      <w:pPr>
+        <w:spacing w:line="240" w:lineRule="auto"/>
+        <w:rPr>
+          <w:rFonts w:ascii="Calibri" w:hAnsi="Calibri" w:cs="Calibri"/>
+          <w:sz w:val="28"/>
+          <w:szCs w:val="28"/>
+        </w:rPr>
+      </w:pPr>
+      <w:r>
+        <w:rPr>
+          <w:rFonts w:ascii="Calibri" w:hAnsi="Calibri" w:cs="Calibri"/>
+          <w:sz w:val="28"/>
+          <w:szCs w:val="28"/>
+        </w:rPr>
+        <w:t xml:space="preserve">Parent class: </w:t>
+      </w:r>
+      <w:r>
+        <w:rPr>
+          <w:rFonts w:ascii="Calibri" w:hAnsi="Calibri" w:cs="Calibri"/>
+          <w:sz w:val="28"/>
+          <w:szCs w:val="28"/>
+        </w:rPr>
+        <w:t>None</w:t>
+      </w:r>
+    </w:p>
+    <w:p>
+      <w:pPr>
+        <w:spacing w:line="240" w:lineRule="auto"/>
+        <w:rPr>
+          <w:rFonts w:ascii="Calibri" w:hAnsi="Calibri" w:cs="Calibri"/>
+          <w:sz w:val="28"/>
+          <w:szCs w:val="28"/>
+        </w:rPr>
+      </w:pPr>
+      <w:r>
+        <w:rPr>
+          <w:rFonts w:ascii="Calibri" w:hAnsi="Calibri" w:cs="Calibri"/>
+          <w:sz w:val="28"/>
+          <w:szCs w:val="28"/>
+        </w:rPr>
+        <w:t xml:space="preserve">Subclasses: </w:t>
+      </w:r>
+      <w:r>
+        <w:rPr>
+          <w:rFonts w:ascii="Calibri" w:hAnsi="Calibri" w:cs="Calibri"/>
+          <w:sz w:val="28"/>
+          <w:szCs w:val="28"/>
+        </w:rPr>
+        <w:t>None</w:t>
+      </w:r>
+    </w:p>
+    <w:p>
+      <w:pPr>
+        <w:spacing w:line="240" w:lineRule="auto"/>
+        <w:rPr>
+          <w:rFonts w:ascii="Calibri" w:hAnsi="Calibri" w:cs="Calibri"/>
+          <w:sz w:val="28"/>
+          <w:szCs w:val="28"/>
+        </w:rPr>
+      </w:pPr>
+      <w:r>
+        <w:rPr>
+          <w:rFonts w:ascii="Calibri" w:hAnsi="Calibri" w:cs="Calibri"/>
+          <w:sz w:val="28"/>
+          <w:szCs w:val="28"/>
+        </w:rPr>
+        <w:t xml:space="preserve">Responsibilities: </w:t>
       </w:r>
     </w:p>
     <w:p>
@@ -1056,7 +2106,7 @@
         <w:pStyle w:val="ListParagraph"/>
         <w:numPr>
           <w:ilvl w:val="0"/>
-          <w:numId w:val="6"/>
+          <w:numId w:val="5"/>
         </w:numPr>
         <w:rPr>
           <w:rFonts w:ascii="Calibri" w:hAnsi="Calibri" w:cs="Calibri"/>
@@ -1070,29 +2120,33 @@
           <w:sz w:val="28"/>
           <w:szCs w:val="28"/>
         </w:rPr>
-        <w:t>E</w:t>
-      </w:r>
-    </w:p>
-    <w:p>
-      <w:pPr>
-        <w:pStyle w:val="ListParagraph"/>
-        <w:numPr>
-          <w:ilvl w:val="0"/>
-          <w:numId w:val="6"/>
-        </w:numPr>
-        <w:rPr>
-          <w:rFonts w:ascii="Calibri" w:hAnsi="Calibri" w:cs="Calibri"/>
-          <w:sz w:val="28"/>
-          <w:szCs w:val="28"/>
-        </w:rPr>
-      </w:pPr>
-      <w:r>
-        <w:rPr>
-          <w:rFonts w:ascii="Calibri" w:hAnsi="Calibri" w:cs="Calibri"/>
-          <w:sz w:val="28"/>
-          <w:szCs w:val="28"/>
-        </w:rPr>
-        <w:t>F</w:t>
+        <w:t>Helper class used to save user information into the database</w:t>
+      </w:r>
+    </w:p>
+    <w:p>
+      <w:pPr>
+        <w:spacing w:line="240" w:lineRule="auto"/>
+        <w:rPr>
+          <w:rFonts w:ascii="Calibri" w:hAnsi="Calibri" w:cs="Calibri"/>
+          <w:sz w:val="28"/>
+          <w:szCs w:val="28"/>
+        </w:rPr>
+      </w:pPr>
+      <w:r>
+        <w:rPr>
+          <w:rFonts w:ascii="Calibri" w:hAnsi="Calibri" w:cs="Calibri"/>
+          <w:sz w:val="28"/>
+          <w:szCs w:val="28"/>
+        </w:rPr>
+        <w:t xml:space="preserve">Collaborators: </w:t>
+      </w:r>
+      <w:r>
+        <w:rPr>
+          <w:rFonts w:ascii="Calibri" w:hAnsi="Calibri" w:cs="Calibri"/>
+          <w:sz w:val="28"/>
+          <w:szCs w:val="28"/>
+        </w:rPr>
+        <w:t>None</w:t>
       </w:r>
     </w:p>
     <w:p/>
@@ -1100,19 +2154,12 @@
     <w:p/>
     <w:p/>
     <w:p/>
-    <w:p/>
-    <w:p/>
-    <w:p/>
-    <w:p/>
-    <w:p/>
-    <w:p/>
     <w:p>
       <w:pPr>
         <w:pStyle w:val="Heading1"/>
       </w:pPr>
       <w:bookmarkStart w:id="1" w:name="_Toc804561"/>
       <w:r>
-        <w:lastRenderedPageBreak/>
         <w:t>System Interaction with Environment</w:t>
       </w:r>
       <w:bookmarkEnd w:id="1"/>
@@ -1259,7 +2306,6 @@
           <w:szCs w:val="28"/>
         </w:rPr>
       </w:pPr>
-      <w:bookmarkStart w:id="3" w:name="_GoBack"/>
       <w:r>
         <w:rPr>
           <w:rFonts w:ascii="Calibri" w:hAnsi="Calibri"/>
@@ -1267,21 +2313,11 @@
           <w:sz w:val="28"/>
           <w:szCs w:val="28"/>
         </w:rPr>
-        <w:t>Diagram in progress</w:t>
-      </w:r>
-      <w:bookmarkEnd w:id="3"/>
-      <w:r>
-        <w:rPr>
-          <w:rFonts w:ascii="Calibri" w:hAnsi="Calibri"/>
-          <w:noProof/>
-          <w:sz w:val="28"/>
-          <w:szCs w:val="28"/>
-        </w:rPr>
         <w:drawing>
-          <wp:inline distT="0" distB="0" distL="0" distR="0" wp14:anchorId="7794E31E" wp14:editId="25D9F2BB">
+          <wp:inline distT="0" distB="0" distL="0" distR="0">
             <wp:extent cx="5943600" cy="5473065"/>
             <wp:effectExtent l="0" t="0" r="0" b="0"/>
-            <wp:docPr id="3" name="Picture 3"/>
+            <wp:docPr id="4" name="Picture 4"/>
             <wp:cNvGraphicFramePr>
               <a:graphicFrameLocks xmlns:a="http://schemas.openxmlformats.org/drawingml/2006/main" noChangeAspect="1"/>
             </wp:cNvGraphicFramePr>
@@ -1289,7 +2325,7 @@
               <a:graphicData uri="http://schemas.openxmlformats.org/drawingml/2006/picture">
                 <pic:pic xmlns:pic="http://schemas.openxmlformats.org/drawingml/2006/picture">
                   <pic:nvPicPr>
-                    <pic:cNvPr id="3" name="sp1.png"/>
+                    <pic:cNvPr id="4" name="sp1 (1).png"/>
                     <pic:cNvPicPr/>
                   </pic:nvPicPr>
                   <pic:blipFill>
@@ -1319,16 +2355,254 @@
       <w:pPr>
         <w:pStyle w:val="Heading1"/>
       </w:pPr>
-      <w:bookmarkStart w:id="4" w:name="_Toc804563"/>
+      <w:bookmarkStart w:id="3" w:name="_Toc804563"/>
       <w:r>
         <w:t>System Decomposition</w:t>
       </w:r>
+      <w:bookmarkEnd w:id="3"/>
+    </w:p>
+    <w:p>
+      <w:pPr>
+        <w:ind w:firstLine="720"/>
+        <w:rPr>
+          <w:rFonts w:ascii="Calibri" w:hAnsi="Calibri" w:cs="Calibri"/>
+          <w:sz w:val="28"/>
+          <w:szCs w:val="28"/>
+        </w:rPr>
+      </w:pPr>
+      <w:r>
+        <w:rPr>
+          <w:rFonts w:ascii="Calibri" w:hAnsi="Calibri" w:cs="Calibri"/>
+          <w:sz w:val="28"/>
+          <w:szCs w:val="28"/>
+        </w:rPr>
+        <w:t xml:space="preserve">The main classes that interact with the firebase </w:t>
+      </w:r>
+      <w:r>
+        <w:rPr>
+          <w:rFonts w:ascii="Calibri" w:hAnsi="Calibri" w:cs="Calibri"/>
+          <w:sz w:val="28"/>
+          <w:szCs w:val="28"/>
+        </w:rPr>
+        <w:t>database</w:t>
+      </w:r>
+      <w:r>
+        <w:rPr>
+          <w:rFonts w:ascii="Calibri" w:hAnsi="Calibri" w:cs="Calibri"/>
+          <w:sz w:val="28"/>
+          <w:szCs w:val="28"/>
+        </w:rPr>
+        <w:t xml:space="preserve"> are </w:t>
+      </w:r>
+      <w:proofErr w:type="spellStart"/>
+      <w:r>
+        <w:rPr>
+          <w:rFonts w:ascii="Calibri" w:hAnsi="Calibri" w:cs="Calibri"/>
+          <w:sz w:val="28"/>
+          <w:szCs w:val="28"/>
+        </w:rPr>
+        <w:t>SignupActivity</w:t>
+      </w:r>
+      <w:proofErr w:type="spellEnd"/>
+      <w:r>
+        <w:rPr>
+          <w:rFonts w:ascii="Calibri" w:hAnsi="Calibri" w:cs="Calibri"/>
+          <w:sz w:val="28"/>
+          <w:szCs w:val="28"/>
+        </w:rPr>
+        <w:t xml:space="preserve"> and </w:t>
+      </w:r>
+      <w:proofErr w:type="spellStart"/>
+      <w:r>
+        <w:rPr>
+          <w:rFonts w:ascii="Calibri" w:hAnsi="Calibri" w:cs="Calibri"/>
+          <w:sz w:val="28"/>
+          <w:szCs w:val="28"/>
+        </w:rPr>
+        <w:t>LoginActivity</w:t>
+      </w:r>
+      <w:proofErr w:type="spellEnd"/>
+      <w:r>
+        <w:rPr>
+          <w:rFonts w:ascii="Calibri" w:hAnsi="Calibri" w:cs="Calibri"/>
+          <w:sz w:val="28"/>
+          <w:szCs w:val="28"/>
+        </w:rPr>
+        <w:t xml:space="preserve"> which add information to the database and query information from the database respectively</w:t>
+      </w:r>
+      <w:r>
+        <w:rPr>
+          <w:rFonts w:ascii="Calibri" w:hAnsi="Calibri" w:cs="Calibri"/>
+          <w:sz w:val="28"/>
+          <w:szCs w:val="28"/>
+        </w:rPr>
+        <w:t xml:space="preserve"> through use of the firebase API, in the form of adding and validating user information. </w:t>
+      </w:r>
+      <w:proofErr w:type="gramStart"/>
+      <w:r>
+        <w:rPr>
+          <w:rFonts w:ascii="Calibri" w:hAnsi="Calibri" w:cs="Calibri"/>
+          <w:sz w:val="28"/>
+          <w:szCs w:val="28"/>
+        </w:rPr>
+        <w:t>Both of these</w:t>
+      </w:r>
+      <w:proofErr w:type="gramEnd"/>
+      <w:r>
+        <w:rPr>
+          <w:rFonts w:ascii="Calibri" w:hAnsi="Calibri" w:cs="Calibri"/>
+          <w:sz w:val="28"/>
+          <w:szCs w:val="28"/>
+        </w:rPr>
+        <w:t xml:space="preserve"> classes are set up display errors upon invalid or empty user input, should the user try to login or sign up with invalid information. </w:t>
+      </w:r>
+      <w:r>
+        <w:rPr>
+          <w:rFonts w:ascii="Calibri" w:hAnsi="Calibri" w:cs="Calibri"/>
+          <w:sz w:val="28"/>
+          <w:szCs w:val="28"/>
+        </w:rPr>
+        <w:t xml:space="preserve">The class </w:t>
+      </w:r>
+      <w:proofErr w:type="spellStart"/>
+      <w:r>
+        <w:rPr>
+          <w:rFonts w:ascii="Calibri" w:hAnsi="Calibri" w:cs="Calibri"/>
+          <w:sz w:val="28"/>
+          <w:szCs w:val="28"/>
+        </w:rPr>
+        <w:t>UserProperties</w:t>
+      </w:r>
+      <w:proofErr w:type="spellEnd"/>
+      <w:r>
+        <w:rPr>
+          <w:rFonts w:ascii="Calibri" w:hAnsi="Calibri" w:cs="Calibri"/>
+          <w:sz w:val="28"/>
+          <w:szCs w:val="28"/>
+        </w:rPr>
+        <w:t xml:space="preserve"> is also used in the database </w:t>
+      </w:r>
+      <w:r>
+        <w:rPr>
+          <w:rFonts w:ascii="Calibri" w:hAnsi="Calibri" w:cs="Calibri"/>
+          <w:sz w:val="28"/>
+          <w:szCs w:val="28"/>
+        </w:rPr>
+        <w:t>to</w:t>
+      </w:r>
+      <w:r>
+        <w:rPr>
+          <w:rFonts w:ascii="Calibri" w:hAnsi="Calibri" w:cs="Calibri"/>
+          <w:sz w:val="28"/>
+          <w:szCs w:val="28"/>
+        </w:rPr>
+        <w:t xml:space="preserve"> easily store the user’s information in the database as a single object. </w:t>
+      </w:r>
+    </w:p>
+    <w:p>
+      <w:pPr>
+        <w:rPr>
+          <w:rFonts w:ascii="Calibri" w:hAnsi="Calibri" w:cs="Calibri"/>
+          <w:sz w:val="28"/>
+          <w:szCs w:val="28"/>
+        </w:rPr>
+      </w:pPr>
+      <w:r>
+        <w:rPr>
+          <w:rFonts w:ascii="Calibri" w:hAnsi="Calibri" w:cs="Calibri"/>
+          <w:sz w:val="28"/>
+          <w:szCs w:val="28"/>
+        </w:rPr>
+        <w:tab/>
+      </w:r>
+      <w:r>
+        <w:rPr>
+          <w:rFonts w:ascii="Calibri" w:hAnsi="Calibri" w:cs="Calibri"/>
+          <w:sz w:val="28"/>
+          <w:szCs w:val="28"/>
+        </w:rPr>
+        <w:t xml:space="preserve">The view components of the app are xml files that are connected to their relevant controller classes, for example the activity_signup.xml file is connected to the </w:t>
+      </w:r>
+      <w:proofErr w:type="spellStart"/>
+      <w:r>
+        <w:rPr>
+          <w:rFonts w:ascii="Calibri" w:hAnsi="Calibri" w:cs="Calibri"/>
+          <w:sz w:val="28"/>
+          <w:szCs w:val="28"/>
+        </w:rPr>
+        <w:t>SignupActivity</w:t>
+      </w:r>
+      <w:proofErr w:type="spellEnd"/>
+      <w:r>
+        <w:rPr>
+          <w:rFonts w:ascii="Calibri" w:hAnsi="Calibri" w:cs="Calibri"/>
+          <w:sz w:val="28"/>
+          <w:szCs w:val="28"/>
+        </w:rPr>
+        <w:t xml:space="preserve"> class which acts as a controller, that will react to user input from that view.</w:t>
+      </w:r>
+      <w:r>
+        <w:rPr>
+          <w:rFonts w:ascii="Calibri" w:hAnsi="Calibri" w:cs="Calibri"/>
+          <w:sz w:val="28"/>
+          <w:szCs w:val="28"/>
+        </w:rPr>
+        <w:t xml:space="preserve"> </w:t>
+      </w:r>
+      <w:r>
+        <w:rPr>
+          <w:rFonts w:ascii="Calibri" w:hAnsi="Calibri" w:cs="Calibri"/>
+          <w:sz w:val="28"/>
+          <w:szCs w:val="28"/>
+        </w:rPr>
+        <w:t xml:space="preserve"> </w:t>
+      </w:r>
+    </w:p>
+    <w:p>
+      <w:pPr>
+        <w:rPr>
+          <w:rFonts w:ascii="Calibri" w:hAnsi="Calibri" w:cs="Calibri"/>
+          <w:sz w:val="28"/>
+          <w:szCs w:val="28"/>
+        </w:rPr>
+      </w:pPr>
+      <w:r>
+        <w:rPr>
+          <w:rFonts w:ascii="Calibri" w:hAnsi="Calibri" w:cs="Calibri"/>
+          <w:sz w:val="28"/>
+          <w:szCs w:val="28"/>
+        </w:rPr>
+        <w:tab/>
+        <w:t xml:space="preserve">Our general strategy for dealing with invalid user input will be to display an error message to the user, we will also implement layers of validation to prevent any unexpected input from entering the backend. </w:t>
+      </w:r>
+    </w:p>
+    <w:p>
+      <w:pPr>
+        <w:rPr>
+          <w:rFonts w:ascii="Calibri" w:hAnsi="Calibri" w:cs="Calibri"/>
+          <w:sz w:val="28"/>
+          <w:szCs w:val="28"/>
+        </w:rPr>
+      </w:pPr>
+      <w:r>
+        <w:rPr>
+          <w:rFonts w:ascii="Calibri" w:hAnsi="Calibri" w:cs="Calibri"/>
+          <w:sz w:val="28"/>
+          <w:szCs w:val="28"/>
+        </w:rPr>
+        <w:tab/>
+        <w:t xml:space="preserve">Since our app will require network connectivity to fully function only some portions of the app will be </w:t>
+      </w:r>
+      <w:r>
+        <w:rPr>
+          <w:rFonts w:ascii="Calibri" w:hAnsi="Calibri" w:cs="Calibri"/>
+          <w:sz w:val="28"/>
+          <w:szCs w:val="28"/>
+        </w:rPr>
+        <w:t>able to function properly should connection issues arrive, we will also display an error message to the user informing them of their connection issues.</w:t>
+      </w:r>
+      <w:bookmarkStart w:id="4" w:name="_GoBack"/>
       <w:bookmarkEnd w:id="4"/>
-    </w:p>
-    <w:p>
-      <w:r>
-        <w:t>To be done once all classes are added</w:t>
-      </w:r>
     </w:p>
     <w:sectPr>
       <w:footerReference w:type="default" r:id="rId13"/>
@@ -1401,7 +2675,6 @@
         <w:placeholder>
           <w:docPart w:val="09D383EDE95247C49EC342FE4B7B6AE1"/>
         </w:placeholder>
-        <w:showingPlcHdr/>
         <w:dataBinding w:prefixMappings="xmlns:ns0='http://schemas.microsoft.com/office/2006/coverPageProps' " w:xpath="/ns0:CoverPageProperties[1]/ns0:PublishDate[1]" w:storeItemID="{55AF091B-3C7A-41E3-B477-F2FDAA23CFDA}"/>
         <w:date>
           <w:dateFormat w:val="MMMM yyyy"/>
@@ -1413,7 +2686,7 @@
       <w:sdtEndPr/>
       <w:sdtContent>
         <w:r>
-          <w:t>[Select Date]</w:t>
+          <w:t>Febuary 2019</w:t>
         </w:r>
       </w:sdtContent>
     </w:sdt>
@@ -1472,6 +2745,11 @@
 
 <file path=word/numbering.xml><?xml version="1.0" encoding="utf-8"?>
 <w:numbering xmlns:wpc="http://schemas.microsoft.com/office/word/2010/wordprocessingCanvas" xmlns:cx="http://schemas.microsoft.com/office/drawing/2014/chartex" xmlns:cx1="http://schemas.microsoft.com/office/drawing/2015/9/8/chartex" xmlns:cx2="http://schemas.microsoft.com/office/drawing/2015/10/21/chartex" xmlns:cx3="http://schemas.microsoft.com/office/drawing/2016/5/9/chartex" xmlns:cx4="http://schemas.microsoft.com/office/drawing/2016/5/10/chartex" xmlns:cx5="http://schemas.microsoft.com/office/drawing/2016/5/11/chartex" xmlns:cx6="http://schemas.microsoft.com/office/drawing/2016/5/12/chartex" xmlns:cx7="http://schemas.microsoft.com/office/drawing/2016/5/13/chartex" xmlns:cx8="http://schemas.microsoft.com/office/drawing/2016/5/14/chartex" xmlns:mc="http://schemas.openxmlformats.org/markup-compatibility/2006" xmlns:aink="http://schemas.microsoft.com/office/drawing/2016/ink" xmlns:am3d="http://schemas.microsoft.com/office/drawing/2017/model3d" xmlns:o="urn:schemas-microsoft-com:office:office" xmlns:r="http://schemas.openxmlformats.org/officeDocument/2006/relationships" xmlns:m="http://schemas.openxmlformats.org/officeDocument/2006/math" xmlns:v="urn:schemas-microsoft-com:vml" xmlns:wp14="http://schemas.microsoft.com/office/word/2010/wordprocessingDrawing" xmlns:wp="http://schemas.openxmlformats.org/drawingml/2006/wordprocessingDrawing" xmlns:w10="urn:schemas-microsoft-com:office:word" xmlns:w="http://schemas.openxmlformats.org/wordprocessingml/2006/main" xmlns:w14="http://schemas.microsoft.com/office/word/2010/wordml" xmlns:w15="http://schemas.microsoft.com/office/word/2012/wordml" xmlns:w16cid="http://schemas.microsoft.com/office/word/2016/wordml/cid" xmlns:w16se="http://schemas.microsoft.com/office/word/2015/wordml/symex" xmlns:wpg="http://schemas.microsoft.com/office/word/2010/wordprocessingGroup" xmlns:wpi="http://schemas.microsoft.com/office/word/2010/wordprocessingInk" xmlns:wne="http://schemas.microsoft.com/office/word/2006/wordml" xmlns:wps="http://schemas.microsoft.com/office/word/2010/wordprocessingShape" mc:Ignorable="w14 w15 w16se w16cid wp14">
+  <w:numPicBullet w:numPicBulletId="0">
+    <w:pict>
+      <v:rect id="_x0000_i1052" style="width:0;height:1.5pt" o:hralign="center" o:bullet="t" o:hrstd="t" o:hr="t" fillcolor="#a0a0a0" stroked="f"/>
+    </w:pict>
+  </w:numPicBullet>
   <w:abstractNum w:abstractNumId="0" w15:restartNumberingAfterBreak="0">
     <w:nsid w:val="1D835B5A"/>
     <w:multiLevelType w:val="hybridMultilevel"/>
@@ -1677,7 +2955,7 @@
   <w:abstractNum w:abstractNumId="2" w15:restartNumberingAfterBreak="0">
     <w:nsid w:val="390238EF"/>
     <w:multiLevelType w:val="hybridMultilevel"/>
-    <w:tmpl w:val="CA98B044"/>
+    <w:tmpl w:val="F14EE7CE"/>
     <w:lvl w:ilvl="0" w:tplc="10090001">
       <w:start w:val="1"/>
       <w:numFmt w:val="bullet"/>
@@ -3264,6 +4542,8 @@
   <w:rsids>
     <w:rsidRoot w:val="00ED6CE6"/>
     <w:rsid w:val="00011000"/>
+    <w:rsid w:val="002134D6"/>
+    <w:rsid w:val="00A36B8D"/>
     <w:rsid w:val="00EC0E3B"/>
     <w:rsid w:val="00ED6CE6"/>
   </w:rsids>
@@ -3965,7 +5245,7 @@
 
 <file path=customXml/item1.xml><?xml version="1.0" encoding="utf-8"?>
 <CoverPageProperties xmlns="http://schemas.microsoft.com/office/2006/coverPageProps">
-  <PublishDate/>
+  <PublishDate>Febuary 2019</PublishDate>
   <Abstract/>
   <CompanyAddress>CSC301
 Winter 2019</CompanyAddress>
@@ -5199,7 +6479,7 @@
 </file>
 
 <file path=customXml/itemProps5.xml><?xml version="1.0" encoding="utf-8"?>
-<ds:datastoreItem xmlns:ds="http://schemas.openxmlformats.org/officeDocument/2006/customXml" ds:itemID="{0E74DF45-D27D-4373-9667-5D10F363545B}">
+<ds:datastoreItem xmlns:ds="http://schemas.openxmlformats.org/officeDocument/2006/customXml" ds:itemID="{EBCBB562-4E88-45BA-96F3-CE29A64C7CC7}">
   <ds:schemaRefs>
     <ds:schemaRef ds:uri="http://schemas.openxmlformats.org/officeDocument/2006/bibliography"/>
   </ds:schemaRefs>

</xml_diff>

<commit_message>
finished system design document
</commit_message>
<xml_diff>
--- a/doc/sprint 1/System Design Document.docx
+++ b/doc/sprint 1/System Design Document.docx
@@ -744,7 +744,7 @@
                 <w:noProof/>
                 <w:webHidden/>
               </w:rPr>
-              <w:t>4</w:t>
+              <w:t>5</w:t>
             </w:r>
             <w:r>
               <w:rPr>
@@ -1062,7 +1062,7 @@
     <w:p>
       <w:r>
         <w:pict>
-          <v:rect id="_x0000_i1025" style="width:0;height:1.5pt" o:hralign="center" o:hrstd="t" o:hr="t" fillcolor="#a0a0a0" stroked="f"/>
+          <v:rect id="_x0000_i1026" style="width:0;height:1.5pt" o:hralign="center" o:hrstd="t" o:hr="t" fillcolor="#a0a0a0" stroked="f"/>
         </w:pict>
       </w:r>
     </w:p>
@@ -1239,6 +1239,30 @@
     </w:p>
     <w:p>
       <w:pPr>
+        <w:pStyle w:val="ListParagraph"/>
+        <w:numPr>
+          <w:ilvl w:val="0"/>
+          <w:numId w:val="6"/>
+        </w:numPr>
+        <w:rPr>
+          <w:rFonts w:ascii="Calibri" w:hAnsi="Calibri" w:cs="Calibri"/>
+          <w:sz w:val="28"/>
+          <w:szCs w:val="28"/>
+        </w:rPr>
+      </w:pPr>
+      <w:proofErr w:type="spellStart"/>
+      <w:r>
+        <w:rPr>
+          <w:rFonts w:ascii="Calibri" w:hAnsi="Calibri" w:cs="Calibri"/>
+          <w:sz w:val="28"/>
+          <w:szCs w:val="28"/>
+        </w:rPr>
+        <w:t>UserProfileActivity</w:t>
+      </w:r>
+      <w:proofErr w:type="spellEnd"/>
+    </w:p>
+    <w:p>
+      <w:pPr>
         <w:rPr>
           <w:rFonts w:ascii="Calibri" w:hAnsi="Calibri" w:cs="Calibri"/>
           <w:sz w:val="28"/>
@@ -1247,7 +1271,7 @@
       </w:pPr>
       <w:r>
         <w:pict>
-          <v:rect id="_x0000_i1026" style="width:0;height:1.5pt" o:hralign="center" o:hrstd="t" o:hr="t" fillcolor="#a0a0a0" stroked="f"/>
+          <v:rect id="_x0000_i1027" style="width:0;height:1.5pt" o:hralign="center" o:hrstd="t" o:hr="t" fillcolor="#a0a0a0" stroked="f"/>
         </w:pict>
       </w:r>
     </w:p>
@@ -1259,12 +1283,22 @@
           <w:szCs w:val="28"/>
         </w:rPr>
       </w:pPr>
-      <w:r>
-        <w:rPr>
-          <w:rFonts w:ascii="Calibri" w:hAnsi="Calibri" w:cs="Calibri"/>
-          <w:sz w:val="28"/>
-          <w:szCs w:val="28"/>
-        </w:rPr>
+    </w:p>
+    <w:p>
+      <w:pPr>
+        <w:rPr>
+          <w:rFonts w:ascii="Calibri" w:hAnsi="Calibri" w:cs="Calibri"/>
+          <w:sz w:val="28"/>
+          <w:szCs w:val="28"/>
+        </w:rPr>
+      </w:pPr>
+      <w:r>
+        <w:rPr>
+          <w:rFonts w:ascii="Calibri" w:hAnsi="Calibri" w:cs="Calibri"/>
+          <w:sz w:val="28"/>
+          <w:szCs w:val="28"/>
+        </w:rPr>
+        <w:lastRenderedPageBreak/>
         <w:t xml:space="preserve">Class name: </w:t>
       </w:r>
       <w:proofErr w:type="spellStart"/>
@@ -1321,7 +1355,6 @@
           <w:sz w:val="28"/>
           <w:szCs w:val="28"/>
         </w:rPr>
-        <w:lastRenderedPageBreak/>
         <w:t xml:space="preserve">Subclasses: </w:t>
       </w:r>
       <w:r>
@@ -1426,7 +1459,7 @@
     <w:p>
       <w:r>
         <w:pict>
-          <v:rect id="_x0000_i1027" style="width:0;height:1.5pt" o:hralign="center" o:hrstd="t" o:hr="t" fillcolor="#a0a0a0" stroked="f"/>
+          <v:rect id="_x0000_i1028" style="width:0;height:1.5pt" o:hralign="center" o:hrstd="t" o:hr="t" fillcolor="#a0a0a0" stroked="f"/>
         </w:pict>
       </w:r>
     </w:p>
@@ -1646,15 +1679,7 @@
           <w:sz w:val="28"/>
           <w:szCs w:val="28"/>
         </w:rPr>
-        <w:t>Event</w:t>
-      </w:r>
-      <w:r>
-        <w:rPr>
-          <w:rFonts w:ascii="Calibri" w:hAnsi="Calibri" w:cs="Calibri"/>
-          <w:sz w:val="28"/>
-          <w:szCs w:val="28"/>
-        </w:rPr>
-        <w:t>Index</w:t>
+        <w:t>EventIndex</w:t>
       </w:r>
       <w:r>
         <w:rPr>
@@ -1735,6 +1760,7 @@
           <w:sz w:val="28"/>
           <w:szCs w:val="28"/>
         </w:rPr>
+        <w:lastRenderedPageBreak/>
         <w:t xml:space="preserve">Responsibilities: </w:t>
       </w:r>
     </w:p>
@@ -1775,7 +1801,6 @@
           <w:sz w:val="28"/>
           <w:szCs w:val="28"/>
         </w:rPr>
-        <w:lastRenderedPageBreak/>
         <w:t xml:space="preserve">Collaborators: </w:t>
       </w:r>
     </w:p>
@@ -1830,7 +1855,7 @@
     <w:p>
       <w:r>
         <w:pict>
-          <v:rect id="_x0000_i1033" style="width:0;height:1.5pt" o:hralign="center" o:bullet="t" o:hrstd="t" o:hr="t" fillcolor="#a0a0a0" stroked="f"/>
+          <v:rect id="_x0000_i1029" style="width:0;height:1.5pt" o:hralign="center" o:bullet="t" o:hrstd="t" o:hr="t" fillcolor="#a0a0a0" stroked="f"/>
         </w:pict>
       </w:r>
     </w:p>
@@ -1857,15 +1882,7 @@
           <w:sz w:val="28"/>
           <w:szCs w:val="28"/>
         </w:rPr>
-        <w:t>Event</w:t>
-      </w:r>
-      <w:r>
-        <w:rPr>
-          <w:rFonts w:ascii="Calibri" w:hAnsi="Calibri" w:cs="Calibri"/>
-          <w:sz w:val="28"/>
-          <w:szCs w:val="28"/>
-        </w:rPr>
-        <w:t>Create</w:t>
+        <w:t>EventCreate</w:t>
       </w:r>
       <w:r>
         <w:rPr>
@@ -2000,7 +2017,7 @@
     <w:p>
       <w:r>
         <w:pict>
-          <v:rect id="_x0000_i1036" style="width:0;height:1.5pt" o:hralign="center" o:bullet="t" o:hrstd="t" o:hr="t" fillcolor="#a0a0a0" stroked="f"/>
+          <v:rect id="_x0000_i1030" style="width:0;height:1.5pt" o:hralign="center" o:bullet="t" o:hrstd="t" o:hr="t" fillcolor="#a0a0a0" stroked="f"/>
         </w:pict>
       </w:r>
     </w:p>
@@ -2048,14 +2065,16 @@
         </w:rPr>
         <w:t xml:space="preserve">Parent class: </w:t>
       </w:r>
-      <w:r>
-        <w:rPr>
-          <w:rFonts w:ascii="Calibri" w:hAnsi="Calibri" w:cs="Calibri"/>
-          <w:sz w:val="28"/>
-          <w:szCs w:val="28"/>
-        </w:rPr>
-        <w:t>None</w:t>
-      </w:r>
+      <w:proofErr w:type="spellStart"/>
+      <w:r>
+        <w:rPr>
+          <w:rFonts w:ascii="Calibri" w:hAnsi="Calibri" w:cs="Calibri"/>
+          <w:sz w:val="28"/>
+          <w:szCs w:val="28"/>
+        </w:rPr>
+        <w:t>AppCompactActivity</w:t>
+      </w:r>
+      <w:proofErr w:type="spellEnd"/>
     </w:p>
     <w:p>
       <w:pPr>
@@ -2149,11 +2168,251 @@
         <w:t>None</w:t>
       </w:r>
     </w:p>
+    <w:p>
+      <w:r>
+        <w:pict>
+          <v:rect id="_x0000_i1031" style="width:0;height:1.5pt" o:hralign="center" o:bullet="t" o:hrstd="t" o:hr="t" fillcolor="#a0a0a0" stroked="f"/>
+        </w:pict>
+      </w:r>
+    </w:p>
+    <w:p>
+      <w:pPr>
+        <w:rPr>
+          <w:rFonts w:ascii="Calibri" w:hAnsi="Calibri" w:cs="Calibri"/>
+          <w:sz w:val="28"/>
+          <w:szCs w:val="28"/>
+        </w:rPr>
+      </w:pPr>
+    </w:p>
+    <w:p>
+      <w:pPr>
+        <w:rPr>
+          <w:rFonts w:ascii="Calibri" w:hAnsi="Calibri" w:cs="Calibri"/>
+          <w:sz w:val="28"/>
+          <w:szCs w:val="28"/>
+        </w:rPr>
+      </w:pPr>
+    </w:p>
+    <w:p>
+      <w:pPr>
+        <w:rPr>
+          <w:rFonts w:ascii="Calibri" w:hAnsi="Calibri" w:cs="Calibri"/>
+          <w:sz w:val="28"/>
+          <w:szCs w:val="28"/>
+        </w:rPr>
+      </w:pPr>
+      <w:r>
+        <w:rPr>
+          <w:rFonts w:ascii="Calibri" w:hAnsi="Calibri" w:cs="Calibri"/>
+          <w:sz w:val="28"/>
+          <w:szCs w:val="28"/>
+        </w:rPr>
+        <w:t xml:space="preserve">Class name: </w:t>
+      </w:r>
+      <w:proofErr w:type="spellStart"/>
+      <w:r>
+        <w:rPr>
+          <w:rFonts w:ascii="Calibri" w:hAnsi="Calibri" w:cs="Calibri"/>
+          <w:sz w:val="28"/>
+          <w:szCs w:val="28"/>
+        </w:rPr>
+        <w:t>UserProfileActivity</w:t>
+      </w:r>
+      <w:proofErr w:type="spellEnd"/>
+    </w:p>
+    <w:p>
+      <w:pPr>
+        <w:spacing w:line="240" w:lineRule="auto"/>
+        <w:rPr>
+          <w:rFonts w:ascii="Calibri" w:hAnsi="Calibri" w:cs="Calibri"/>
+          <w:sz w:val="28"/>
+          <w:szCs w:val="28"/>
+        </w:rPr>
+      </w:pPr>
+      <w:r>
+        <w:rPr>
+          <w:rFonts w:ascii="Calibri" w:hAnsi="Calibri" w:cs="Calibri"/>
+          <w:sz w:val="28"/>
+          <w:szCs w:val="28"/>
+        </w:rPr>
+        <w:t xml:space="preserve">Parent class: </w:t>
+      </w:r>
+      <w:r>
+        <w:rPr>
+          <w:rFonts w:ascii="Calibri" w:hAnsi="Calibri" w:cs="Calibri"/>
+          <w:sz w:val="28"/>
+          <w:szCs w:val="28"/>
+        </w:rPr>
+        <w:t>None</w:t>
+      </w:r>
+    </w:p>
+    <w:p>
+      <w:pPr>
+        <w:spacing w:line="240" w:lineRule="auto"/>
+        <w:rPr>
+          <w:rFonts w:ascii="Calibri" w:hAnsi="Calibri" w:cs="Calibri"/>
+          <w:sz w:val="28"/>
+          <w:szCs w:val="28"/>
+        </w:rPr>
+      </w:pPr>
+      <w:r>
+        <w:rPr>
+          <w:rFonts w:ascii="Calibri" w:hAnsi="Calibri" w:cs="Calibri"/>
+          <w:sz w:val="28"/>
+          <w:szCs w:val="28"/>
+        </w:rPr>
+        <w:t xml:space="preserve">Subclasses: </w:t>
+      </w:r>
+      <w:r>
+        <w:rPr>
+          <w:rFonts w:ascii="Calibri" w:hAnsi="Calibri" w:cs="Calibri"/>
+          <w:sz w:val="28"/>
+          <w:szCs w:val="28"/>
+        </w:rPr>
+        <w:t>None</w:t>
+      </w:r>
+    </w:p>
+    <w:p>
+      <w:pPr>
+        <w:spacing w:line="240" w:lineRule="auto"/>
+        <w:rPr>
+          <w:rFonts w:ascii="Calibri" w:hAnsi="Calibri" w:cs="Calibri"/>
+          <w:sz w:val="28"/>
+          <w:szCs w:val="28"/>
+        </w:rPr>
+      </w:pPr>
+      <w:r>
+        <w:rPr>
+          <w:rFonts w:ascii="Calibri" w:hAnsi="Calibri" w:cs="Calibri"/>
+          <w:sz w:val="28"/>
+          <w:szCs w:val="28"/>
+        </w:rPr>
+        <w:t xml:space="preserve">Responsibilities: </w:t>
+      </w:r>
+    </w:p>
+    <w:p>
+      <w:pPr>
+        <w:pStyle w:val="ListParagraph"/>
+        <w:numPr>
+          <w:ilvl w:val="0"/>
+          <w:numId w:val="5"/>
+        </w:numPr>
+        <w:rPr>
+          <w:rFonts w:ascii="Calibri" w:hAnsi="Calibri" w:cs="Calibri"/>
+          <w:sz w:val="28"/>
+          <w:szCs w:val="28"/>
+        </w:rPr>
+      </w:pPr>
+      <w:r>
+        <w:rPr>
+          <w:rFonts w:ascii="Calibri" w:hAnsi="Calibri" w:cs="Calibri"/>
+          <w:sz w:val="28"/>
+          <w:szCs w:val="28"/>
+        </w:rPr>
+        <w:t xml:space="preserve">Pulls data from the database to show </w:t>
+      </w:r>
+      <w:r>
+        <w:rPr>
+          <w:rFonts w:ascii="Calibri" w:hAnsi="Calibri" w:cs="Calibri"/>
+          <w:sz w:val="28"/>
+          <w:szCs w:val="28"/>
+        </w:rPr>
+        <w:t>a user’s</w:t>
+      </w:r>
+      <w:r>
+        <w:rPr>
+          <w:rFonts w:ascii="Calibri" w:hAnsi="Calibri" w:cs="Calibri"/>
+          <w:sz w:val="28"/>
+          <w:szCs w:val="28"/>
+        </w:rPr>
+        <w:t xml:space="preserve"> profile</w:t>
+      </w:r>
+      <w:r>
+        <w:rPr>
+          <w:rFonts w:ascii="Calibri" w:hAnsi="Calibri" w:cs="Calibri"/>
+          <w:sz w:val="28"/>
+          <w:szCs w:val="28"/>
+        </w:rPr>
+        <w:t>.</w:t>
+      </w:r>
+    </w:p>
+    <w:p>
+      <w:pPr>
+        <w:spacing w:line="240" w:lineRule="auto"/>
+        <w:rPr>
+          <w:rFonts w:ascii="Calibri" w:hAnsi="Calibri" w:cs="Calibri"/>
+          <w:sz w:val="28"/>
+          <w:szCs w:val="28"/>
+        </w:rPr>
+      </w:pPr>
+      <w:r>
+        <w:rPr>
+          <w:rFonts w:ascii="Calibri" w:hAnsi="Calibri" w:cs="Calibri"/>
+          <w:sz w:val="28"/>
+          <w:szCs w:val="28"/>
+        </w:rPr>
+        <w:t xml:space="preserve">Collaborators: </w:t>
+      </w:r>
+    </w:p>
+    <w:p>
+      <w:pPr>
+        <w:pStyle w:val="ListParagraph"/>
+        <w:numPr>
+          <w:ilvl w:val="0"/>
+          <w:numId w:val="5"/>
+        </w:numPr>
+        <w:spacing w:line="240" w:lineRule="auto"/>
+        <w:rPr>
+          <w:rFonts w:ascii="Calibri" w:hAnsi="Calibri" w:cs="Calibri"/>
+          <w:sz w:val="28"/>
+          <w:szCs w:val="28"/>
+        </w:rPr>
+      </w:pPr>
+      <w:proofErr w:type="spellStart"/>
+      <w:r>
+        <w:rPr>
+          <w:rFonts w:ascii="Calibri" w:hAnsi="Calibri" w:cs="Calibri"/>
+          <w:sz w:val="28"/>
+          <w:szCs w:val="28"/>
+        </w:rPr>
+        <w:t>UserProperties</w:t>
+      </w:r>
+      <w:proofErr w:type="spellEnd"/>
+    </w:p>
+    <w:p>
+      <w:pPr>
+        <w:pStyle w:val="ListParagraph"/>
+        <w:numPr>
+          <w:ilvl w:val="0"/>
+          <w:numId w:val="5"/>
+        </w:numPr>
+        <w:rPr>
+          <w:rFonts w:ascii="Calibri" w:hAnsi="Calibri" w:cs="Calibri"/>
+          <w:sz w:val="28"/>
+          <w:szCs w:val="28"/>
+        </w:rPr>
+      </w:pPr>
+      <w:proofErr w:type="spellStart"/>
+      <w:r>
+        <w:rPr>
+          <w:rFonts w:ascii="Calibri" w:hAnsi="Calibri" w:cs="Calibri"/>
+          <w:sz w:val="28"/>
+          <w:szCs w:val="28"/>
+        </w:rPr>
+        <w:t>LoginActivity</w:t>
+      </w:r>
+      <w:proofErr w:type="spellEnd"/>
+    </w:p>
+    <w:p>
+      <w:r>
+        <w:pict>
+          <v:rect id="_x0000_i1032" style="width:0;height:1.5pt" o:hralign="center" o:bullet="t" o:hrstd="t" o:hr="t" fillcolor="#a0a0a0" stroked="f"/>
+        </w:pict>
+      </w:r>
+    </w:p>
     <w:p/>
     <w:p/>
     <w:p/>
-    <w:p/>
-    <w:p/>
     <w:p>
       <w:pPr>
         <w:pStyle w:val="Heading1"/>
@@ -2293,6 +2552,7 @@
       </w:pPr>
       <w:bookmarkStart w:id="2" w:name="_Toc804562"/>
       <w:r>
+        <w:lastRenderedPageBreak/>
         <w:t>System Architecture</w:t>
       </w:r>
       <w:bookmarkEnd w:id="2"/>
@@ -2410,6 +2670,24 @@
           <w:sz w:val="28"/>
           <w:szCs w:val="28"/>
         </w:rPr>
+        <w:t xml:space="preserve">, </w:t>
+      </w:r>
+      <w:proofErr w:type="spellStart"/>
+      <w:r>
+        <w:rPr>
+          <w:rFonts w:ascii="Calibri" w:hAnsi="Calibri" w:cs="Calibri"/>
+          <w:sz w:val="28"/>
+          <w:szCs w:val="28"/>
+        </w:rPr>
+        <w:t>LoginActivity</w:t>
+      </w:r>
+      <w:proofErr w:type="spellEnd"/>
+      <w:r>
+        <w:rPr>
+          <w:rFonts w:ascii="Calibri" w:hAnsi="Calibri" w:cs="Calibri"/>
+          <w:sz w:val="28"/>
+          <w:szCs w:val="28"/>
+        </w:rPr>
         <w:t xml:space="preserve"> and </w:t>
       </w:r>
       <w:proofErr w:type="spellStart"/>
@@ -2419,7 +2697,7 @@
           <w:sz w:val="28"/>
           <w:szCs w:val="28"/>
         </w:rPr>
-        <w:t>LoginActivity</w:t>
+        <w:t>UserProfileActivity</w:t>
       </w:r>
       <w:proofErr w:type="spellEnd"/>
       <w:r>
@@ -2428,7 +2706,7 @@
           <w:sz w:val="28"/>
           <w:szCs w:val="28"/>
         </w:rPr>
-        <w:t xml:space="preserve"> which add information to the database and query information from the database respectively</w:t>
+        <w:t xml:space="preserve"> which add information to the database and query information from the database</w:t>
       </w:r>
       <w:r>
         <w:rPr>
@@ -2480,7 +2758,18 @@
           <w:sz w:val="28"/>
           <w:szCs w:val="28"/>
         </w:rPr>
-        <w:t xml:space="preserve"> is also used in the database </w:t>
+        <w:t xml:space="preserve"> is also used in </w:t>
+      </w:r>
+      <w:bookmarkStart w:id="4" w:name="_GoBack"/>
+      <w:bookmarkEnd w:id="4"/>
+      <w:r>
+        <w:rPr>
+          <w:rFonts w:ascii="Calibri" w:hAnsi="Calibri" w:cs="Calibri"/>
+          <w:sz w:val="28"/>
+          <w:szCs w:val="28"/>
+        </w:rPr>
+        <w:lastRenderedPageBreak/>
+        <w:t xml:space="preserve">the database </w:t>
       </w:r>
       <w:r>
         <w:rPr>
@@ -2601,8 +2890,6 @@
         </w:rPr>
         <w:t>able to function properly should connection issues arrive, we will also display an error message to the user informing them of their connection issues.</w:t>
       </w:r>
-      <w:bookmarkStart w:id="4" w:name="_GoBack"/>
-      <w:bookmarkEnd w:id="4"/>
     </w:p>
     <w:sectPr>
       <w:footerReference w:type="default" r:id="rId13"/>
@@ -2747,7 +3034,7 @@
 <w:numbering xmlns:wpc="http://schemas.microsoft.com/office/word/2010/wordprocessingCanvas" xmlns:cx="http://schemas.microsoft.com/office/drawing/2014/chartex" xmlns:cx1="http://schemas.microsoft.com/office/drawing/2015/9/8/chartex" xmlns:cx2="http://schemas.microsoft.com/office/drawing/2015/10/21/chartex" xmlns:cx3="http://schemas.microsoft.com/office/drawing/2016/5/9/chartex" xmlns:cx4="http://schemas.microsoft.com/office/drawing/2016/5/10/chartex" xmlns:cx5="http://schemas.microsoft.com/office/drawing/2016/5/11/chartex" xmlns:cx6="http://schemas.microsoft.com/office/drawing/2016/5/12/chartex" xmlns:cx7="http://schemas.microsoft.com/office/drawing/2016/5/13/chartex" xmlns:cx8="http://schemas.microsoft.com/office/drawing/2016/5/14/chartex" xmlns:mc="http://schemas.openxmlformats.org/markup-compatibility/2006" xmlns:aink="http://schemas.microsoft.com/office/drawing/2016/ink" xmlns:am3d="http://schemas.microsoft.com/office/drawing/2017/model3d" xmlns:o="urn:schemas-microsoft-com:office:office" xmlns:r="http://schemas.openxmlformats.org/officeDocument/2006/relationships" xmlns:m="http://schemas.openxmlformats.org/officeDocument/2006/math" xmlns:v="urn:schemas-microsoft-com:vml" xmlns:wp14="http://schemas.microsoft.com/office/word/2010/wordprocessingDrawing" xmlns:wp="http://schemas.openxmlformats.org/drawingml/2006/wordprocessingDrawing" xmlns:w10="urn:schemas-microsoft-com:office:word" xmlns:w="http://schemas.openxmlformats.org/wordprocessingml/2006/main" xmlns:w14="http://schemas.microsoft.com/office/word/2010/wordml" xmlns:w15="http://schemas.microsoft.com/office/word/2012/wordml" xmlns:w16cid="http://schemas.microsoft.com/office/word/2016/wordml/cid" xmlns:w16se="http://schemas.microsoft.com/office/word/2015/wordml/symex" xmlns:wpg="http://schemas.microsoft.com/office/word/2010/wordprocessingGroup" xmlns:wpi="http://schemas.microsoft.com/office/word/2010/wordprocessingInk" xmlns:wne="http://schemas.microsoft.com/office/word/2006/wordml" xmlns:wps="http://schemas.microsoft.com/office/word/2010/wordprocessingShape" mc:Ignorable="w14 w15 w16se w16cid wp14">
   <w:numPicBullet w:numPicBulletId="0">
     <w:pict>
-      <v:rect id="_x0000_i1052" style="width:0;height:1.5pt" o:hralign="center" o:bullet="t" o:hrstd="t" o:hr="t" fillcolor="#a0a0a0" stroked="f"/>
+      <v:rect id="_x0000_i1028" style="width:0;height:1.5pt" o:hralign="center" o:bullet="t" o:hrstd="t" o:hr="t" fillcolor="#a0a0a0" stroked="f"/>
     </w:pict>
   </w:numPicBullet>
   <w:abstractNum w:abstractNumId="0" w15:restartNumberingAfterBreak="0">
@@ -2955,7 +3242,7 @@
   <w:abstractNum w:abstractNumId="2" w15:restartNumberingAfterBreak="0">
     <w:nsid w:val="390238EF"/>
     <w:multiLevelType w:val="hybridMultilevel"/>
-    <w:tmpl w:val="F14EE7CE"/>
+    <w:tmpl w:val="66AC5BC0"/>
     <w:lvl w:ilvl="0" w:tplc="10090001">
       <w:start w:val="1"/>
       <w:numFmt w:val="bullet"/>
@@ -4542,7 +4829,9 @@
   <w:rsids>
     <w:rsidRoot w:val="00ED6CE6"/>
     <w:rsid w:val="00011000"/>
+    <w:rsid w:val="001C61EC"/>
     <w:rsid w:val="002134D6"/>
+    <w:rsid w:val="00510AAC"/>
     <w:rsid w:val="00A36B8D"/>
     <w:rsid w:val="00EC0E3B"/>
     <w:rsid w:val="00ED6CE6"/>
@@ -6479,7 +6768,7 @@
 </file>
 
 <file path=customXml/itemProps5.xml><?xml version="1.0" encoding="utf-8"?>
-<ds:datastoreItem xmlns:ds="http://schemas.openxmlformats.org/officeDocument/2006/customXml" ds:itemID="{EBCBB562-4E88-45BA-96F3-CE29A64C7CC7}">
+<ds:datastoreItem xmlns:ds="http://schemas.openxmlformats.org/officeDocument/2006/customXml" ds:itemID="{6D6C8C39-0258-47D6-B4F6-A17D6EAAA582}">
   <ds:schemaRefs>
     <ds:schemaRef ds:uri="http://schemas.openxmlformats.org/officeDocument/2006/bibliography"/>
   </ds:schemaRefs>

</xml_diff>

<commit_message>
Revert "Merge branch 'master' of https://github.com/UTMCSC301/csc301project-team_rocket-1"
This reverts commit 0329a56e182b918337c1948a8ba8641681c16597, reversing
changes made to 6c17a0163c364ba1ab34cdb9cb3bece37cdcd50b.
</commit_message>
<xml_diff>
--- a/doc/sprint 1/System Design Document.docx
+++ b/doc/sprint 1/System Design Document.docx
@@ -744,7 +744,7 @@
                 <w:noProof/>
                 <w:webHidden/>
               </w:rPr>
-              <w:t>5</w:t>
+              <w:t>4</w:t>
             </w:r>
             <w:r>
               <w:rPr>
@@ -1062,7 +1062,7 @@
     <w:p>
       <w:r>
         <w:pict>
-          <v:rect id="_x0000_i1026" style="width:0;height:1.5pt" o:hralign="center" o:hrstd="t" o:hr="t" fillcolor="#a0a0a0" stroked="f"/>
+          <v:rect id="_x0000_i1025" style="width:0;height:1.5pt" o:hralign="center" o:hrstd="t" o:hr="t" fillcolor="#a0a0a0" stroked="f"/>
         </w:pict>
       </w:r>
     </w:p>
@@ -1239,6 +1239,168 @@
     </w:p>
     <w:p>
       <w:pPr>
+        <w:rPr>
+          <w:rFonts w:ascii="Calibri" w:hAnsi="Calibri" w:cs="Calibri"/>
+          <w:sz w:val="28"/>
+          <w:szCs w:val="28"/>
+        </w:rPr>
+      </w:pPr>
+      <w:r>
+        <w:pict>
+          <v:rect id="_x0000_i1026" style="width:0;height:1.5pt" o:hralign="center" o:hrstd="t" o:hr="t" fillcolor="#a0a0a0" stroked="f"/>
+        </w:pict>
+      </w:r>
+    </w:p>
+    <w:p>
+      <w:pPr>
+        <w:rPr>
+          <w:rFonts w:ascii="Calibri" w:hAnsi="Calibri" w:cs="Calibri"/>
+          <w:sz w:val="28"/>
+          <w:szCs w:val="28"/>
+        </w:rPr>
+      </w:pPr>
+      <w:r>
+        <w:rPr>
+          <w:rFonts w:ascii="Calibri" w:hAnsi="Calibri" w:cs="Calibri"/>
+          <w:sz w:val="28"/>
+          <w:szCs w:val="28"/>
+        </w:rPr>
+        <w:t xml:space="preserve">Class name: </w:t>
+      </w:r>
+      <w:proofErr w:type="spellStart"/>
+      <w:r>
+        <w:rPr>
+          <w:rFonts w:ascii="Calibri" w:hAnsi="Calibri" w:cs="Calibri"/>
+          <w:sz w:val="28"/>
+          <w:szCs w:val="28"/>
+        </w:rPr>
+        <w:t>LoginActivity</w:t>
+      </w:r>
+      <w:proofErr w:type="spellEnd"/>
+    </w:p>
+    <w:p>
+      <w:pPr>
+        <w:spacing w:line="240" w:lineRule="auto"/>
+        <w:rPr>
+          <w:rFonts w:ascii="Calibri" w:hAnsi="Calibri" w:cs="Calibri"/>
+          <w:sz w:val="28"/>
+          <w:szCs w:val="28"/>
+        </w:rPr>
+      </w:pPr>
+      <w:r>
+        <w:rPr>
+          <w:rFonts w:ascii="Calibri" w:hAnsi="Calibri" w:cs="Calibri"/>
+          <w:sz w:val="28"/>
+          <w:szCs w:val="28"/>
+        </w:rPr>
+        <w:t xml:space="preserve">Parent class: </w:t>
+      </w:r>
+      <w:proofErr w:type="spellStart"/>
+      <w:r>
+        <w:rPr>
+          <w:rFonts w:ascii="Calibri" w:hAnsi="Calibri" w:cs="Calibri"/>
+          <w:sz w:val="28"/>
+          <w:szCs w:val="28"/>
+        </w:rPr>
+        <w:t>AppCompactActivity</w:t>
+      </w:r>
+      <w:proofErr w:type="spellEnd"/>
+    </w:p>
+    <w:p>
+      <w:pPr>
+        <w:spacing w:line="240" w:lineRule="auto"/>
+        <w:rPr>
+          <w:rFonts w:ascii="Calibri" w:hAnsi="Calibri" w:cs="Calibri"/>
+          <w:sz w:val="28"/>
+          <w:szCs w:val="28"/>
+        </w:rPr>
+      </w:pPr>
+      <w:r>
+        <w:rPr>
+          <w:rFonts w:ascii="Calibri" w:hAnsi="Calibri" w:cs="Calibri"/>
+          <w:sz w:val="28"/>
+          <w:szCs w:val="28"/>
+        </w:rPr>
+        <w:lastRenderedPageBreak/>
+        <w:t xml:space="preserve">Subclasses: </w:t>
+      </w:r>
+      <w:r>
+        <w:rPr>
+          <w:rFonts w:ascii="Calibri" w:hAnsi="Calibri" w:cs="Calibri"/>
+          <w:sz w:val="28"/>
+          <w:szCs w:val="28"/>
+        </w:rPr>
+        <w:t>None</w:t>
+      </w:r>
+    </w:p>
+    <w:p>
+      <w:pPr>
+        <w:spacing w:line="240" w:lineRule="auto"/>
+        <w:rPr>
+          <w:rFonts w:ascii="Calibri" w:hAnsi="Calibri" w:cs="Calibri"/>
+          <w:sz w:val="28"/>
+          <w:szCs w:val="28"/>
+        </w:rPr>
+      </w:pPr>
+      <w:r>
+        <w:rPr>
+          <w:rFonts w:ascii="Calibri" w:hAnsi="Calibri" w:cs="Calibri"/>
+          <w:sz w:val="28"/>
+          <w:szCs w:val="28"/>
+        </w:rPr>
+        <w:t xml:space="preserve">Responsibilities: </w:t>
+      </w:r>
+    </w:p>
+    <w:p>
+      <w:pPr>
+        <w:pStyle w:val="ListParagraph"/>
+        <w:numPr>
+          <w:ilvl w:val="0"/>
+          <w:numId w:val="5"/>
+        </w:numPr>
+        <w:rPr>
+          <w:rFonts w:ascii="Calibri" w:hAnsi="Calibri" w:cs="Calibri"/>
+          <w:sz w:val="28"/>
+          <w:szCs w:val="28"/>
+        </w:rPr>
+      </w:pPr>
+      <w:r>
+        <w:rPr>
+          <w:rFonts w:ascii="Calibri" w:hAnsi="Calibri" w:cs="Calibri"/>
+          <w:sz w:val="28"/>
+          <w:szCs w:val="28"/>
+        </w:rPr>
+        <w:t>Authenticate</w:t>
+      </w:r>
+      <w:r>
+        <w:rPr>
+          <w:rFonts w:ascii="Calibri" w:hAnsi="Calibri" w:cs="Calibri"/>
+          <w:sz w:val="28"/>
+          <w:szCs w:val="28"/>
+        </w:rPr>
+        <w:t>, and log in the user upon filling in correct sign in information</w:t>
+      </w:r>
+    </w:p>
+    <w:p>
+      <w:pPr>
+        <w:spacing w:line="240" w:lineRule="auto"/>
+        <w:rPr>
+          <w:rFonts w:ascii="Calibri" w:hAnsi="Calibri" w:cs="Calibri"/>
+          <w:sz w:val="28"/>
+          <w:szCs w:val="28"/>
+        </w:rPr>
+      </w:pPr>
+      <w:r>
+        <w:rPr>
+          <w:rFonts w:ascii="Calibri" w:hAnsi="Calibri" w:cs="Calibri"/>
+          <w:sz w:val="28"/>
+          <w:szCs w:val="28"/>
+        </w:rPr>
+        <w:t xml:space="preserve">Collaborators: </w:t>
+      </w:r>
+    </w:p>
+    <w:p>
+      <w:pPr>
         <w:pStyle w:val="ListParagraph"/>
         <w:numPr>
           <w:ilvl w:val="0"/>
@@ -1257,18 +1419,11 @@
           <w:sz w:val="28"/>
           <w:szCs w:val="28"/>
         </w:rPr>
-        <w:t>UserProfileActivity</w:t>
+        <w:t>MainActivity</w:t>
       </w:r>
       <w:proofErr w:type="spellEnd"/>
     </w:p>
     <w:p>
-      <w:pPr>
-        <w:rPr>
-          <w:rFonts w:ascii="Calibri" w:hAnsi="Calibri" w:cs="Calibri"/>
-          <w:sz w:val="28"/>
-          <w:szCs w:val="28"/>
-        </w:rPr>
-      </w:pPr>
       <w:r>
         <w:pict>
           <v:rect id="_x0000_i1027" style="width:0;height:1.5pt" o:hralign="center" o:hrstd="t" o:hr="t" fillcolor="#a0a0a0" stroked="f"/>
@@ -1283,22 +1438,12 @@
           <w:szCs w:val="28"/>
         </w:rPr>
       </w:pPr>
-    </w:p>
-    <w:p>
-      <w:pPr>
-        <w:rPr>
-          <w:rFonts w:ascii="Calibri" w:hAnsi="Calibri" w:cs="Calibri"/>
-          <w:sz w:val="28"/>
-          <w:szCs w:val="28"/>
-        </w:rPr>
-      </w:pPr>
-      <w:r>
-        <w:rPr>
-          <w:rFonts w:ascii="Calibri" w:hAnsi="Calibri" w:cs="Calibri"/>
-          <w:sz w:val="28"/>
-          <w:szCs w:val="28"/>
-        </w:rPr>
-        <w:lastRenderedPageBreak/>
+      <w:r>
+        <w:rPr>
+          <w:rFonts w:ascii="Calibri" w:hAnsi="Calibri" w:cs="Calibri"/>
+          <w:sz w:val="28"/>
+          <w:szCs w:val="28"/>
+        </w:rPr>
         <w:t xml:space="preserve">Class name: </w:t>
       </w:r>
       <w:proofErr w:type="spellStart"/>
@@ -1308,7 +1453,15 @@
           <w:sz w:val="28"/>
           <w:szCs w:val="28"/>
         </w:rPr>
-        <w:t>LoginActivity</w:t>
+        <w:t>Event</w:t>
+      </w:r>
+      <w:r>
+        <w:rPr>
+          <w:rFonts w:ascii="Calibri" w:hAnsi="Calibri" w:cs="Calibri"/>
+          <w:sz w:val="28"/>
+          <w:szCs w:val="28"/>
+        </w:rPr>
+        <w:t>Activity</w:t>
       </w:r>
       <w:proofErr w:type="spellEnd"/>
     </w:p>
@@ -1403,15 +1556,7 @@
           <w:sz w:val="28"/>
           <w:szCs w:val="28"/>
         </w:rPr>
-        <w:t>Authenticate</w:t>
-      </w:r>
-      <w:r>
-        <w:rPr>
-          <w:rFonts w:ascii="Calibri" w:hAnsi="Calibri" w:cs="Calibri"/>
-          <w:sz w:val="28"/>
-          <w:szCs w:val="28"/>
-        </w:rPr>
-        <w:t>, and log in the user upon filling in correct sign in information</w:t>
+        <w:t>Displays information regarding an event.</w:t>
       </w:r>
     </w:p>
     <w:p>
@@ -1452,17 +1597,32 @@
           <w:sz w:val="28"/>
           <w:szCs w:val="28"/>
         </w:rPr>
-        <w:t>MainActivity</w:t>
+        <w:t>EventIndex</w:t>
+      </w:r>
+      <w:r>
+        <w:rPr>
+          <w:rFonts w:ascii="Calibri" w:hAnsi="Calibri" w:cs="Calibri"/>
+          <w:sz w:val="28"/>
+          <w:szCs w:val="28"/>
+        </w:rPr>
+        <w:t>Activity</w:t>
       </w:r>
       <w:proofErr w:type="spellEnd"/>
     </w:p>
     <w:p>
-      <w:r>
-        <w:pict>
-          <v:rect id="_x0000_i1028" style="width:0;height:1.5pt" o:hralign="center" o:hrstd="t" o:hr="t" fillcolor="#a0a0a0" stroked="f"/>
-        </w:pict>
-      </w:r>
-    </w:p>
+      <w:pPr>
+        <w:pBdr>
+          <w:bottom w:val="single" w:sz="4" w:space="1" w:color="auto"/>
+          <w:between w:val="single" w:sz="4" w:space="1" w:color="auto"/>
+        </w:pBdr>
+        <w:rPr>
+          <w:rFonts w:ascii="Calibri" w:hAnsi="Calibri" w:cs="Calibri"/>
+          <w:sz w:val="28"/>
+          <w:szCs w:val="28"/>
+        </w:rPr>
+      </w:pPr>
+    </w:p>
+    <w:p/>
     <w:p>
       <w:pPr>
         <w:rPr>
@@ -1487,6 +1647,14 @@
           <w:szCs w:val="28"/>
         </w:rPr>
         <w:t>Event</w:t>
+      </w:r>
+      <w:r>
+        <w:rPr>
+          <w:rFonts w:ascii="Calibri" w:hAnsi="Calibri" w:cs="Calibri"/>
+          <w:sz w:val="28"/>
+          <w:szCs w:val="28"/>
+        </w:rPr>
+        <w:t>Index</w:t>
       </w:r>
       <w:r>
         <w:rPr>
@@ -1589,7 +1757,7 @@
           <w:sz w:val="28"/>
           <w:szCs w:val="28"/>
         </w:rPr>
-        <w:t>Displays information regarding an event.</w:t>
+        <w:t>Displays an index of all the events in the local area</w:t>
       </w:r>
     </w:p>
     <w:p>
@@ -1607,200 +1775,7 @@
           <w:sz w:val="28"/>
           <w:szCs w:val="28"/>
         </w:rPr>
-        <w:t xml:space="preserve">Collaborators: </w:t>
-      </w:r>
-    </w:p>
-    <w:p>
-      <w:pPr>
-        <w:pStyle w:val="ListParagraph"/>
-        <w:numPr>
-          <w:ilvl w:val="0"/>
-          <w:numId w:val="6"/>
-        </w:numPr>
-        <w:rPr>
-          <w:rFonts w:ascii="Calibri" w:hAnsi="Calibri" w:cs="Calibri"/>
-          <w:sz w:val="28"/>
-          <w:szCs w:val="28"/>
-        </w:rPr>
-      </w:pPr>
-      <w:proofErr w:type="spellStart"/>
-      <w:r>
-        <w:rPr>
-          <w:rFonts w:ascii="Calibri" w:hAnsi="Calibri" w:cs="Calibri"/>
-          <w:sz w:val="28"/>
-          <w:szCs w:val="28"/>
-        </w:rPr>
-        <w:t>EventIndex</w:t>
-      </w:r>
-      <w:r>
-        <w:rPr>
-          <w:rFonts w:ascii="Calibri" w:hAnsi="Calibri" w:cs="Calibri"/>
-          <w:sz w:val="28"/>
-          <w:szCs w:val="28"/>
-        </w:rPr>
-        <w:t>Activity</w:t>
-      </w:r>
-      <w:proofErr w:type="spellEnd"/>
-    </w:p>
-    <w:p>
-      <w:pPr>
-        <w:pBdr>
-          <w:bottom w:val="single" w:sz="4" w:space="1" w:color="auto"/>
-          <w:between w:val="single" w:sz="4" w:space="1" w:color="auto"/>
-        </w:pBdr>
-        <w:rPr>
-          <w:rFonts w:ascii="Calibri" w:hAnsi="Calibri" w:cs="Calibri"/>
-          <w:sz w:val="28"/>
-          <w:szCs w:val="28"/>
-        </w:rPr>
-      </w:pPr>
-    </w:p>
-    <w:p/>
-    <w:p>
-      <w:pPr>
-        <w:rPr>
-          <w:rFonts w:ascii="Calibri" w:hAnsi="Calibri" w:cs="Calibri"/>
-          <w:sz w:val="28"/>
-          <w:szCs w:val="28"/>
-        </w:rPr>
-      </w:pPr>
-      <w:r>
-        <w:rPr>
-          <w:rFonts w:ascii="Calibri" w:hAnsi="Calibri" w:cs="Calibri"/>
-          <w:sz w:val="28"/>
-          <w:szCs w:val="28"/>
-        </w:rPr>
-        <w:t xml:space="preserve">Class name: </w:t>
-      </w:r>
-      <w:proofErr w:type="spellStart"/>
-      <w:r>
-        <w:rPr>
-          <w:rFonts w:ascii="Calibri" w:hAnsi="Calibri" w:cs="Calibri"/>
-          <w:sz w:val="28"/>
-          <w:szCs w:val="28"/>
-        </w:rPr>
-        <w:t>EventIndex</w:t>
-      </w:r>
-      <w:r>
-        <w:rPr>
-          <w:rFonts w:ascii="Calibri" w:hAnsi="Calibri" w:cs="Calibri"/>
-          <w:sz w:val="28"/>
-          <w:szCs w:val="28"/>
-        </w:rPr>
-        <w:t>Activity</w:t>
-      </w:r>
-      <w:proofErr w:type="spellEnd"/>
-    </w:p>
-    <w:p>
-      <w:pPr>
-        <w:spacing w:line="240" w:lineRule="auto"/>
-        <w:rPr>
-          <w:rFonts w:ascii="Calibri" w:hAnsi="Calibri" w:cs="Calibri"/>
-          <w:sz w:val="28"/>
-          <w:szCs w:val="28"/>
-        </w:rPr>
-      </w:pPr>
-      <w:r>
-        <w:rPr>
-          <w:rFonts w:ascii="Calibri" w:hAnsi="Calibri" w:cs="Calibri"/>
-          <w:sz w:val="28"/>
-          <w:szCs w:val="28"/>
-        </w:rPr>
-        <w:t xml:space="preserve">Parent class: </w:t>
-      </w:r>
-      <w:proofErr w:type="spellStart"/>
-      <w:r>
-        <w:rPr>
-          <w:rFonts w:ascii="Calibri" w:hAnsi="Calibri" w:cs="Calibri"/>
-          <w:sz w:val="28"/>
-          <w:szCs w:val="28"/>
-        </w:rPr>
-        <w:t>AppCompactActivity</w:t>
-      </w:r>
-      <w:proofErr w:type="spellEnd"/>
-    </w:p>
-    <w:p>
-      <w:pPr>
-        <w:spacing w:line="240" w:lineRule="auto"/>
-        <w:rPr>
-          <w:rFonts w:ascii="Calibri" w:hAnsi="Calibri" w:cs="Calibri"/>
-          <w:sz w:val="28"/>
-          <w:szCs w:val="28"/>
-        </w:rPr>
-      </w:pPr>
-      <w:r>
-        <w:rPr>
-          <w:rFonts w:ascii="Calibri" w:hAnsi="Calibri" w:cs="Calibri"/>
-          <w:sz w:val="28"/>
-          <w:szCs w:val="28"/>
-        </w:rPr>
-        <w:t xml:space="preserve">Subclasses: </w:t>
-      </w:r>
-      <w:r>
-        <w:rPr>
-          <w:rFonts w:ascii="Calibri" w:hAnsi="Calibri" w:cs="Calibri"/>
-          <w:sz w:val="28"/>
-          <w:szCs w:val="28"/>
-        </w:rPr>
-        <w:t>None</w:t>
-      </w:r>
-    </w:p>
-    <w:p>
-      <w:pPr>
-        <w:spacing w:line="240" w:lineRule="auto"/>
-        <w:rPr>
-          <w:rFonts w:ascii="Calibri" w:hAnsi="Calibri" w:cs="Calibri"/>
-          <w:sz w:val="28"/>
-          <w:szCs w:val="28"/>
-        </w:rPr>
-      </w:pPr>
-      <w:r>
-        <w:rPr>
-          <w:rFonts w:ascii="Calibri" w:hAnsi="Calibri" w:cs="Calibri"/>
-          <w:sz w:val="28"/>
-          <w:szCs w:val="28"/>
-        </w:rPr>
         <w:lastRenderedPageBreak/>
-        <w:t xml:space="preserve">Responsibilities: </w:t>
-      </w:r>
-    </w:p>
-    <w:p>
-      <w:pPr>
-        <w:pStyle w:val="ListParagraph"/>
-        <w:numPr>
-          <w:ilvl w:val="0"/>
-          <w:numId w:val="5"/>
-        </w:numPr>
-        <w:rPr>
-          <w:rFonts w:ascii="Calibri" w:hAnsi="Calibri" w:cs="Calibri"/>
-          <w:sz w:val="28"/>
-          <w:szCs w:val="28"/>
-        </w:rPr>
-      </w:pPr>
-      <w:r>
-        <w:rPr>
-          <w:rFonts w:ascii="Calibri" w:hAnsi="Calibri" w:cs="Calibri"/>
-          <w:sz w:val="28"/>
-          <w:szCs w:val="28"/>
-        </w:rPr>
-        <w:t>Displays an index of all the events in the local area</w:t>
-      </w:r>
-    </w:p>
-    <w:p>
-      <w:pPr>
-        <w:spacing w:line="240" w:lineRule="auto"/>
-        <w:rPr>
-          <w:rFonts w:ascii="Calibri" w:hAnsi="Calibri" w:cs="Calibri"/>
-          <w:sz w:val="28"/>
-          <w:szCs w:val="28"/>
-        </w:rPr>
-      </w:pPr>
-      <w:r>
-        <w:rPr>
-          <w:rFonts w:ascii="Calibri" w:hAnsi="Calibri" w:cs="Calibri"/>
-          <w:sz w:val="28"/>
-          <w:szCs w:val="28"/>
-        </w:rPr>
         <w:t xml:space="preserve">Collaborators: </w:t>
       </w:r>
     </w:p>
@@ -1855,7 +1830,7 @@
     <w:p>
       <w:r>
         <w:pict>
-          <v:rect id="_x0000_i1029" style="width:0;height:1.5pt" o:hralign="center" o:bullet="t" o:hrstd="t" o:hr="t" fillcolor="#a0a0a0" stroked="f"/>
+          <v:rect id="_x0000_i1033" style="width:0;height:1.5pt" o:hralign="center" o:bullet="t" o:hrstd="t" o:hr="t" fillcolor="#a0a0a0" stroked="f"/>
         </w:pict>
       </w:r>
     </w:p>
@@ -1882,7 +1857,15 @@
           <w:sz w:val="28"/>
           <w:szCs w:val="28"/>
         </w:rPr>
-        <w:t>EventCreate</w:t>
+        <w:t>Event</w:t>
+      </w:r>
+      <w:r>
+        <w:rPr>
+          <w:rFonts w:ascii="Calibri" w:hAnsi="Calibri" w:cs="Calibri"/>
+          <w:sz w:val="28"/>
+          <w:szCs w:val="28"/>
+        </w:rPr>
+        <w:t>Create</w:t>
       </w:r>
       <w:r>
         <w:rPr>
@@ -2017,7 +2000,7 @@
     <w:p>
       <w:r>
         <w:pict>
-          <v:rect id="_x0000_i1030" style="width:0;height:1.5pt" o:hralign="center" o:bullet="t" o:hrstd="t" o:hr="t" fillcolor="#a0a0a0" stroked="f"/>
+          <v:rect id="_x0000_i1036" style="width:0;height:1.5pt" o:hralign="center" o:bullet="t" o:hrstd="t" o:hr="t" fillcolor="#a0a0a0" stroked="f"/>
         </w:pict>
       </w:r>
     </w:p>
@@ -2065,16 +2048,14 @@
         </w:rPr>
         <w:t xml:space="preserve">Parent class: </w:t>
       </w:r>
-      <w:proofErr w:type="spellStart"/>
-      <w:r>
-        <w:rPr>
-          <w:rFonts w:ascii="Calibri" w:hAnsi="Calibri" w:cs="Calibri"/>
-          <w:sz w:val="28"/>
-          <w:szCs w:val="28"/>
-        </w:rPr>
-        <w:t>AppCompactActivity</w:t>
-      </w:r>
-      <w:proofErr w:type="spellEnd"/>
+      <w:r>
+        <w:rPr>
+          <w:rFonts w:ascii="Calibri" w:hAnsi="Calibri" w:cs="Calibri"/>
+          <w:sz w:val="28"/>
+          <w:szCs w:val="28"/>
+        </w:rPr>
+        <w:t>None</w:t>
+      </w:r>
     </w:p>
     <w:p>
       <w:pPr>
@@ -2168,251 +2149,11 @@
         <w:t>None</w:t>
       </w:r>
     </w:p>
-    <w:p>
-      <w:r>
-        <w:pict>
-          <v:rect id="_x0000_i1031" style="width:0;height:1.5pt" o:hralign="center" o:bullet="t" o:hrstd="t" o:hr="t" fillcolor="#a0a0a0" stroked="f"/>
-        </w:pict>
-      </w:r>
-    </w:p>
-    <w:p>
-      <w:pPr>
-        <w:rPr>
-          <w:rFonts w:ascii="Calibri" w:hAnsi="Calibri" w:cs="Calibri"/>
-          <w:sz w:val="28"/>
-          <w:szCs w:val="28"/>
-        </w:rPr>
-      </w:pPr>
-    </w:p>
-    <w:p>
-      <w:pPr>
-        <w:rPr>
-          <w:rFonts w:ascii="Calibri" w:hAnsi="Calibri" w:cs="Calibri"/>
-          <w:sz w:val="28"/>
-          <w:szCs w:val="28"/>
-        </w:rPr>
-      </w:pPr>
-    </w:p>
-    <w:p>
-      <w:pPr>
-        <w:rPr>
-          <w:rFonts w:ascii="Calibri" w:hAnsi="Calibri" w:cs="Calibri"/>
-          <w:sz w:val="28"/>
-          <w:szCs w:val="28"/>
-        </w:rPr>
-      </w:pPr>
-      <w:r>
-        <w:rPr>
-          <w:rFonts w:ascii="Calibri" w:hAnsi="Calibri" w:cs="Calibri"/>
-          <w:sz w:val="28"/>
-          <w:szCs w:val="28"/>
-        </w:rPr>
-        <w:t xml:space="preserve">Class name: </w:t>
-      </w:r>
-      <w:proofErr w:type="spellStart"/>
-      <w:r>
-        <w:rPr>
-          <w:rFonts w:ascii="Calibri" w:hAnsi="Calibri" w:cs="Calibri"/>
-          <w:sz w:val="28"/>
-          <w:szCs w:val="28"/>
-        </w:rPr>
-        <w:t>UserProfileActivity</w:t>
-      </w:r>
-      <w:proofErr w:type="spellEnd"/>
-    </w:p>
-    <w:p>
-      <w:pPr>
-        <w:spacing w:line="240" w:lineRule="auto"/>
-        <w:rPr>
-          <w:rFonts w:ascii="Calibri" w:hAnsi="Calibri" w:cs="Calibri"/>
-          <w:sz w:val="28"/>
-          <w:szCs w:val="28"/>
-        </w:rPr>
-      </w:pPr>
-      <w:r>
-        <w:rPr>
-          <w:rFonts w:ascii="Calibri" w:hAnsi="Calibri" w:cs="Calibri"/>
-          <w:sz w:val="28"/>
-          <w:szCs w:val="28"/>
-        </w:rPr>
-        <w:t xml:space="preserve">Parent class: </w:t>
-      </w:r>
-      <w:r>
-        <w:rPr>
-          <w:rFonts w:ascii="Calibri" w:hAnsi="Calibri" w:cs="Calibri"/>
-          <w:sz w:val="28"/>
-          <w:szCs w:val="28"/>
-        </w:rPr>
-        <w:t>None</w:t>
-      </w:r>
-    </w:p>
-    <w:p>
-      <w:pPr>
-        <w:spacing w:line="240" w:lineRule="auto"/>
-        <w:rPr>
-          <w:rFonts w:ascii="Calibri" w:hAnsi="Calibri" w:cs="Calibri"/>
-          <w:sz w:val="28"/>
-          <w:szCs w:val="28"/>
-        </w:rPr>
-      </w:pPr>
-      <w:r>
-        <w:rPr>
-          <w:rFonts w:ascii="Calibri" w:hAnsi="Calibri" w:cs="Calibri"/>
-          <w:sz w:val="28"/>
-          <w:szCs w:val="28"/>
-        </w:rPr>
-        <w:t xml:space="preserve">Subclasses: </w:t>
-      </w:r>
-      <w:r>
-        <w:rPr>
-          <w:rFonts w:ascii="Calibri" w:hAnsi="Calibri" w:cs="Calibri"/>
-          <w:sz w:val="28"/>
-          <w:szCs w:val="28"/>
-        </w:rPr>
-        <w:t>None</w:t>
-      </w:r>
-    </w:p>
-    <w:p>
-      <w:pPr>
-        <w:spacing w:line="240" w:lineRule="auto"/>
-        <w:rPr>
-          <w:rFonts w:ascii="Calibri" w:hAnsi="Calibri" w:cs="Calibri"/>
-          <w:sz w:val="28"/>
-          <w:szCs w:val="28"/>
-        </w:rPr>
-      </w:pPr>
-      <w:r>
-        <w:rPr>
-          <w:rFonts w:ascii="Calibri" w:hAnsi="Calibri" w:cs="Calibri"/>
-          <w:sz w:val="28"/>
-          <w:szCs w:val="28"/>
-        </w:rPr>
-        <w:t xml:space="preserve">Responsibilities: </w:t>
-      </w:r>
-    </w:p>
-    <w:p>
-      <w:pPr>
-        <w:pStyle w:val="ListParagraph"/>
-        <w:numPr>
-          <w:ilvl w:val="0"/>
-          <w:numId w:val="5"/>
-        </w:numPr>
-        <w:rPr>
-          <w:rFonts w:ascii="Calibri" w:hAnsi="Calibri" w:cs="Calibri"/>
-          <w:sz w:val="28"/>
-          <w:szCs w:val="28"/>
-        </w:rPr>
-      </w:pPr>
-      <w:r>
-        <w:rPr>
-          <w:rFonts w:ascii="Calibri" w:hAnsi="Calibri" w:cs="Calibri"/>
-          <w:sz w:val="28"/>
-          <w:szCs w:val="28"/>
-        </w:rPr>
-        <w:t xml:space="preserve">Pulls data from the database to show </w:t>
-      </w:r>
-      <w:r>
-        <w:rPr>
-          <w:rFonts w:ascii="Calibri" w:hAnsi="Calibri" w:cs="Calibri"/>
-          <w:sz w:val="28"/>
-          <w:szCs w:val="28"/>
-        </w:rPr>
-        <w:t>a user’s</w:t>
-      </w:r>
-      <w:r>
-        <w:rPr>
-          <w:rFonts w:ascii="Calibri" w:hAnsi="Calibri" w:cs="Calibri"/>
-          <w:sz w:val="28"/>
-          <w:szCs w:val="28"/>
-        </w:rPr>
-        <w:t xml:space="preserve"> profile</w:t>
-      </w:r>
-      <w:r>
-        <w:rPr>
-          <w:rFonts w:ascii="Calibri" w:hAnsi="Calibri" w:cs="Calibri"/>
-          <w:sz w:val="28"/>
-          <w:szCs w:val="28"/>
-        </w:rPr>
-        <w:t>.</w:t>
-      </w:r>
-    </w:p>
-    <w:p>
-      <w:pPr>
-        <w:spacing w:line="240" w:lineRule="auto"/>
-        <w:rPr>
-          <w:rFonts w:ascii="Calibri" w:hAnsi="Calibri" w:cs="Calibri"/>
-          <w:sz w:val="28"/>
-          <w:szCs w:val="28"/>
-        </w:rPr>
-      </w:pPr>
-      <w:r>
-        <w:rPr>
-          <w:rFonts w:ascii="Calibri" w:hAnsi="Calibri" w:cs="Calibri"/>
-          <w:sz w:val="28"/>
-          <w:szCs w:val="28"/>
-        </w:rPr>
-        <w:t xml:space="preserve">Collaborators: </w:t>
-      </w:r>
-    </w:p>
-    <w:p>
-      <w:pPr>
-        <w:pStyle w:val="ListParagraph"/>
-        <w:numPr>
-          <w:ilvl w:val="0"/>
-          <w:numId w:val="5"/>
-        </w:numPr>
-        <w:spacing w:line="240" w:lineRule="auto"/>
-        <w:rPr>
-          <w:rFonts w:ascii="Calibri" w:hAnsi="Calibri" w:cs="Calibri"/>
-          <w:sz w:val="28"/>
-          <w:szCs w:val="28"/>
-        </w:rPr>
-      </w:pPr>
-      <w:proofErr w:type="spellStart"/>
-      <w:r>
-        <w:rPr>
-          <w:rFonts w:ascii="Calibri" w:hAnsi="Calibri" w:cs="Calibri"/>
-          <w:sz w:val="28"/>
-          <w:szCs w:val="28"/>
-        </w:rPr>
-        <w:t>UserProperties</w:t>
-      </w:r>
-      <w:proofErr w:type="spellEnd"/>
-    </w:p>
-    <w:p>
-      <w:pPr>
-        <w:pStyle w:val="ListParagraph"/>
-        <w:numPr>
-          <w:ilvl w:val="0"/>
-          <w:numId w:val="5"/>
-        </w:numPr>
-        <w:rPr>
-          <w:rFonts w:ascii="Calibri" w:hAnsi="Calibri" w:cs="Calibri"/>
-          <w:sz w:val="28"/>
-          <w:szCs w:val="28"/>
-        </w:rPr>
-      </w:pPr>
-      <w:proofErr w:type="spellStart"/>
-      <w:r>
-        <w:rPr>
-          <w:rFonts w:ascii="Calibri" w:hAnsi="Calibri" w:cs="Calibri"/>
-          <w:sz w:val="28"/>
-          <w:szCs w:val="28"/>
-        </w:rPr>
-        <w:t>LoginActivity</w:t>
-      </w:r>
-      <w:proofErr w:type="spellEnd"/>
-    </w:p>
-    <w:p>
-      <w:r>
-        <w:pict>
-          <v:rect id="_x0000_i1032" style="width:0;height:1.5pt" o:hralign="center" o:bullet="t" o:hrstd="t" o:hr="t" fillcolor="#a0a0a0" stroked="f"/>
-        </w:pict>
-      </w:r>
-    </w:p>
     <w:p/>
     <w:p/>
     <w:p/>
+    <w:p/>
+    <w:p/>
     <w:p>
       <w:pPr>
         <w:pStyle w:val="Heading1"/>
@@ -2552,7 +2293,6 @@
       </w:pPr>
       <w:bookmarkStart w:id="2" w:name="_Toc804562"/>
       <w:r>
-        <w:lastRenderedPageBreak/>
         <w:t>System Architecture</w:t>
       </w:r>
       <w:bookmarkEnd w:id="2"/>
@@ -2670,7 +2410,7 @@
           <w:sz w:val="28"/>
           <w:szCs w:val="28"/>
         </w:rPr>
-        <w:t xml:space="preserve">, </w:t>
+        <w:t xml:space="preserve"> and </w:t>
       </w:r>
       <w:proofErr w:type="spellStart"/>
       <w:r>
@@ -2688,7 +2428,41 @@
           <w:sz w:val="28"/>
           <w:szCs w:val="28"/>
         </w:rPr>
-        <w:t xml:space="preserve"> and </w:t>
+        <w:t xml:space="preserve"> which add information to the database and query information from the database respectively</w:t>
+      </w:r>
+      <w:r>
+        <w:rPr>
+          <w:rFonts w:ascii="Calibri" w:hAnsi="Calibri" w:cs="Calibri"/>
+          <w:sz w:val="28"/>
+          <w:szCs w:val="28"/>
+        </w:rPr>
+        <w:t xml:space="preserve"> through use of the firebase API, in the form of adding and validating user information. </w:t>
+      </w:r>
+      <w:proofErr w:type="gramStart"/>
+      <w:r>
+        <w:rPr>
+          <w:rFonts w:ascii="Calibri" w:hAnsi="Calibri" w:cs="Calibri"/>
+          <w:sz w:val="28"/>
+          <w:szCs w:val="28"/>
+        </w:rPr>
+        <w:t>Both of these</w:t>
+      </w:r>
+      <w:proofErr w:type="gramEnd"/>
+      <w:r>
+        <w:rPr>
+          <w:rFonts w:ascii="Calibri" w:hAnsi="Calibri" w:cs="Calibri"/>
+          <w:sz w:val="28"/>
+          <w:szCs w:val="28"/>
+        </w:rPr>
+        <w:t xml:space="preserve"> classes are set up display errors upon invalid or empty user input, should the user try to login or sign up with invalid information. </w:t>
+      </w:r>
+      <w:r>
+        <w:rPr>
+          <w:rFonts w:ascii="Calibri" w:hAnsi="Calibri" w:cs="Calibri"/>
+          <w:sz w:val="28"/>
+          <w:szCs w:val="28"/>
+        </w:rPr>
+        <w:t xml:space="preserve">The class </w:t>
       </w:r>
       <w:proofErr w:type="spellStart"/>
       <w:r>
@@ -2697,7 +2471,7 @@
           <w:sz w:val="28"/>
           <w:szCs w:val="28"/>
         </w:rPr>
-        <w:t>UserProfileActivity</w:t>
+        <w:t>UserProperties</w:t>
       </w:r>
       <w:proofErr w:type="spellEnd"/>
       <w:r>
@@ -2706,41 +2480,48 @@
           <w:sz w:val="28"/>
           <w:szCs w:val="28"/>
         </w:rPr>
-        <w:t xml:space="preserve"> which add information to the database and query information from the database</w:t>
-      </w:r>
-      <w:r>
-        <w:rPr>
-          <w:rFonts w:ascii="Calibri" w:hAnsi="Calibri" w:cs="Calibri"/>
-          <w:sz w:val="28"/>
-          <w:szCs w:val="28"/>
-        </w:rPr>
-        <w:t xml:space="preserve"> through use of the firebase API, in the form of adding and validating user information. </w:t>
-      </w:r>
-      <w:proofErr w:type="gramStart"/>
-      <w:r>
-        <w:rPr>
-          <w:rFonts w:ascii="Calibri" w:hAnsi="Calibri" w:cs="Calibri"/>
-          <w:sz w:val="28"/>
-          <w:szCs w:val="28"/>
-        </w:rPr>
-        <w:t>Both of these</w:t>
-      </w:r>
-      <w:proofErr w:type="gramEnd"/>
-      <w:r>
-        <w:rPr>
-          <w:rFonts w:ascii="Calibri" w:hAnsi="Calibri" w:cs="Calibri"/>
-          <w:sz w:val="28"/>
-          <w:szCs w:val="28"/>
-        </w:rPr>
-        <w:t xml:space="preserve"> classes are set up display errors upon invalid or empty user input, should the user try to login or sign up with invalid information. </w:t>
-      </w:r>
-      <w:r>
-        <w:rPr>
-          <w:rFonts w:ascii="Calibri" w:hAnsi="Calibri" w:cs="Calibri"/>
-          <w:sz w:val="28"/>
-          <w:szCs w:val="28"/>
-        </w:rPr>
-        <w:t xml:space="preserve">The class </w:t>
+        <w:t xml:space="preserve"> is also used in the database </w:t>
+      </w:r>
+      <w:r>
+        <w:rPr>
+          <w:rFonts w:ascii="Calibri" w:hAnsi="Calibri" w:cs="Calibri"/>
+          <w:sz w:val="28"/>
+          <w:szCs w:val="28"/>
+        </w:rPr>
+        <w:t>to</w:t>
+      </w:r>
+      <w:r>
+        <w:rPr>
+          <w:rFonts w:ascii="Calibri" w:hAnsi="Calibri" w:cs="Calibri"/>
+          <w:sz w:val="28"/>
+          <w:szCs w:val="28"/>
+        </w:rPr>
+        <w:t xml:space="preserve"> easily store the user’s information in the database as a single object. </w:t>
+      </w:r>
+    </w:p>
+    <w:p>
+      <w:pPr>
+        <w:rPr>
+          <w:rFonts w:ascii="Calibri" w:hAnsi="Calibri" w:cs="Calibri"/>
+          <w:sz w:val="28"/>
+          <w:szCs w:val="28"/>
+        </w:rPr>
+      </w:pPr>
+      <w:r>
+        <w:rPr>
+          <w:rFonts w:ascii="Calibri" w:hAnsi="Calibri" w:cs="Calibri"/>
+          <w:sz w:val="28"/>
+          <w:szCs w:val="28"/>
+        </w:rPr>
+        <w:tab/>
+      </w:r>
+      <w:r>
+        <w:rPr>
+          <w:rFonts w:ascii="Calibri" w:hAnsi="Calibri" w:cs="Calibri"/>
+          <w:sz w:val="28"/>
+          <w:szCs w:val="28"/>
+        </w:rPr>
+        <w:t xml:space="preserve">The view components of the app are xml files that are connected to their relevant controller classes, for example the activity_signup.xml file is connected to the </w:t>
       </w:r>
       <w:proofErr w:type="spellStart"/>
       <w:r>
@@ -2749,7 +2530,7 @@
           <w:sz w:val="28"/>
           <w:szCs w:val="28"/>
         </w:rPr>
-        <w:t>UserProperties</w:t>
+        <w:t>SignupActivity</w:t>
       </w:r>
       <w:proofErr w:type="spellEnd"/>
       <w:r>
@@ -2758,138 +2539,70 @@
           <w:sz w:val="28"/>
           <w:szCs w:val="28"/>
         </w:rPr>
-        <w:t xml:space="preserve"> is also used in </w:t>
+        <w:t xml:space="preserve"> class which acts as a controller, that will react to user input from that view.</w:t>
+      </w:r>
+      <w:r>
+        <w:rPr>
+          <w:rFonts w:ascii="Calibri" w:hAnsi="Calibri" w:cs="Calibri"/>
+          <w:sz w:val="28"/>
+          <w:szCs w:val="28"/>
+        </w:rPr>
+        <w:t xml:space="preserve"> </w:t>
+      </w:r>
+      <w:r>
+        <w:rPr>
+          <w:rFonts w:ascii="Calibri" w:hAnsi="Calibri" w:cs="Calibri"/>
+          <w:sz w:val="28"/>
+          <w:szCs w:val="28"/>
+        </w:rPr>
+        <w:t xml:space="preserve"> </w:t>
+      </w:r>
+    </w:p>
+    <w:p>
+      <w:pPr>
+        <w:rPr>
+          <w:rFonts w:ascii="Calibri" w:hAnsi="Calibri" w:cs="Calibri"/>
+          <w:sz w:val="28"/>
+          <w:szCs w:val="28"/>
+        </w:rPr>
+      </w:pPr>
+      <w:r>
+        <w:rPr>
+          <w:rFonts w:ascii="Calibri" w:hAnsi="Calibri" w:cs="Calibri"/>
+          <w:sz w:val="28"/>
+          <w:szCs w:val="28"/>
+        </w:rPr>
+        <w:tab/>
+        <w:t xml:space="preserve">Our general strategy for dealing with invalid user input will be to display an error message to the user, we will also implement layers of validation to prevent any unexpected input from entering the backend. </w:t>
+      </w:r>
+    </w:p>
+    <w:p>
+      <w:pPr>
+        <w:rPr>
+          <w:rFonts w:ascii="Calibri" w:hAnsi="Calibri" w:cs="Calibri"/>
+          <w:sz w:val="28"/>
+          <w:szCs w:val="28"/>
+        </w:rPr>
+      </w:pPr>
+      <w:r>
+        <w:rPr>
+          <w:rFonts w:ascii="Calibri" w:hAnsi="Calibri" w:cs="Calibri"/>
+          <w:sz w:val="28"/>
+          <w:szCs w:val="28"/>
+        </w:rPr>
+        <w:tab/>
+        <w:t xml:space="preserve">Since our app will require network connectivity to fully function only some portions of the app will be </w:t>
+      </w:r>
+      <w:r>
+        <w:rPr>
+          <w:rFonts w:ascii="Calibri" w:hAnsi="Calibri" w:cs="Calibri"/>
+          <w:sz w:val="28"/>
+          <w:szCs w:val="28"/>
+        </w:rPr>
+        <w:t>able to function properly should connection issues arrive, we will also display an error message to the user informing them of their connection issues.</w:t>
       </w:r>
       <w:bookmarkStart w:id="4" w:name="_GoBack"/>
       <w:bookmarkEnd w:id="4"/>
-      <w:r>
-        <w:rPr>
-          <w:rFonts w:ascii="Calibri" w:hAnsi="Calibri" w:cs="Calibri"/>
-          <w:sz w:val="28"/>
-          <w:szCs w:val="28"/>
-        </w:rPr>
-        <w:lastRenderedPageBreak/>
-        <w:t xml:space="preserve">the database </w:t>
-      </w:r>
-      <w:r>
-        <w:rPr>
-          <w:rFonts w:ascii="Calibri" w:hAnsi="Calibri" w:cs="Calibri"/>
-          <w:sz w:val="28"/>
-          <w:szCs w:val="28"/>
-        </w:rPr>
-        <w:t>to</w:t>
-      </w:r>
-      <w:r>
-        <w:rPr>
-          <w:rFonts w:ascii="Calibri" w:hAnsi="Calibri" w:cs="Calibri"/>
-          <w:sz w:val="28"/>
-          <w:szCs w:val="28"/>
-        </w:rPr>
-        <w:t xml:space="preserve"> easily store the user’s information in the database as a single object. </w:t>
-      </w:r>
-    </w:p>
-    <w:p>
-      <w:pPr>
-        <w:rPr>
-          <w:rFonts w:ascii="Calibri" w:hAnsi="Calibri" w:cs="Calibri"/>
-          <w:sz w:val="28"/>
-          <w:szCs w:val="28"/>
-        </w:rPr>
-      </w:pPr>
-      <w:r>
-        <w:rPr>
-          <w:rFonts w:ascii="Calibri" w:hAnsi="Calibri" w:cs="Calibri"/>
-          <w:sz w:val="28"/>
-          <w:szCs w:val="28"/>
-        </w:rPr>
-        <w:tab/>
-      </w:r>
-      <w:r>
-        <w:rPr>
-          <w:rFonts w:ascii="Calibri" w:hAnsi="Calibri" w:cs="Calibri"/>
-          <w:sz w:val="28"/>
-          <w:szCs w:val="28"/>
-        </w:rPr>
-        <w:t xml:space="preserve">The view components of the app are xml files that are connected to their relevant controller classes, for example the activity_signup.xml file is connected to the </w:t>
-      </w:r>
-      <w:proofErr w:type="spellStart"/>
-      <w:r>
-        <w:rPr>
-          <w:rFonts w:ascii="Calibri" w:hAnsi="Calibri" w:cs="Calibri"/>
-          <w:sz w:val="28"/>
-          <w:szCs w:val="28"/>
-        </w:rPr>
-        <w:t>SignupActivity</w:t>
-      </w:r>
-      <w:proofErr w:type="spellEnd"/>
-      <w:r>
-        <w:rPr>
-          <w:rFonts w:ascii="Calibri" w:hAnsi="Calibri" w:cs="Calibri"/>
-          <w:sz w:val="28"/>
-          <w:szCs w:val="28"/>
-        </w:rPr>
-        <w:t xml:space="preserve"> class which acts as a controller, that will react to user input from that view.</w:t>
-      </w:r>
-      <w:r>
-        <w:rPr>
-          <w:rFonts w:ascii="Calibri" w:hAnsi="Calibri" w:cs="Calibri"/>
-          <w:sz w:val="28"/>
-          <w:szCs w:val="28"/>
-        </w:rPr>
-        <w:t xml:space="preserve"> </w:t>
-      </w:r>
-      <w:r>
-        <w:rPr>
-          <w:rFonts w:ascii="Calibri" w:hAnsi="Calibri" w:cs="Calibri"/>
-          <w:sz w:val="28"/>
-          <w:szCs w:val="28"/>
-        </w:rPr>
-        <w:t xml:space="preserve"> </w:t>
-      </w:r>
-    </w:p>
-    <w:p>
-      <w:pPr>
-        <w:rPr>
-          <w:rFonts w:ascii="Calibri" w:hAnsi="Calibri" w:cs="Calibri"/>
-          <w:sz w:val="28"/>
-          <w:szCs w:val="28"/>
-        </w:rPr>
-      </w:pPr>
-      <w:r>
-        <w:rPr>
-          <w:rFonts w:ascii="Calibri" w:hAnsi="Calibri" w:cs="Calibri"/>
-          <w:sz w:val="28"/>
-          <w:szCs w:val="28"/>
-        </w:rPr>
-        <w:tab/>
-        <w:t xml:space="preserve">Our general strategy for dealing with invalid user input will be to display an error message to the user, we will also implement layers of validation to prevent any unexpected input from entering the backend. </w:t>
-      </w:r>
-    </w:p>
-    <w:p>
-      <w:pPr>
-        <w:rPr>
-          <w:rFonts w:ascii="Calibri" w:hAnsi="Calibri" w:cs="Calibri"/>
-          <w:sz w:val="28"/>
-          <w:szCs w:val="28"/>
-        </w:rPr>
-      </w:pPr>
-      <w:r>
-        <w:rPr>
-          <w:rFonts w:ascii="Calibri" w:hAnsi="Calibri" w:cs="Calibri"/>
-          <w:sz w:val="28"/>
-          <w:szCs w:val="28"/>
-        </w:rPr>
-        <w:tab/>
-        <w:t xml:space="preserve">Since our app will require network connectivity to fully function only some portions of the app will be </w:t>
-      </w:r>
-      <w:r>
-        <w:rPr>
-          <w:rFonts w:ascii="Calibri" w:hAnsi="Calibri" w:cs="Calibri"/>
-          <w:sz w:val="28"/>
-          <w:szCs w:val="28"/>
-        </w:rPr>
-        <w:t>able to function properly should connection issues arrive, we will also display an error message to the user informing them of their connection issues.</w:t>
-      </w:r>
     </w:p>
     <w:sectPr>
       <w:footerReference w:type="default" r:id="rId13"/>
@@ -3034,7 +2747,7 @@
 <w:numbering xmlns:wpc="http://schemas.microsoft.com/office/word/2010/wordprocessingCanvas" xmlns:cx="http://schemas.microsoft.com/office/drawing/2014/chartex" xmlns:cx1="http://schemas.microsoft.com/office/drawing/2015/9/8/chartex" xmlns:cx2="http://schemas.microsoft.com/office/drawing/2015/10/21/chartex" xmlns:cx3="http://schemas.microsoft.com/office/drawing/2016/5/9/chartex" xmlns:cx4="http://schemas.microsoft.com/office/drawing/2016/5/10/chartex" xmlns:cx5="http://schemas.microsoft.com/office/drawing/2016/5/11/chartex" xmlns:cx6="http://schemas.microsoft.com/office/drawing/2016/5/12/chartex" xmlns:cx7="http://schemas.microsoft.com/office/drawing/2016/5/13/chartex" xmlns:cx8="http://schemas.microsoft.com/office/drawing/2016/5/14/chartex" xmlns:mc="http://schemas.openxmlformats.org/markup-compatibility/2006" xmlns:aink="http://schemas.microsoft.com/office/drawing/2016/ink" xmlns:am3d="http://schemas.microsoft.com/office/drawing/2017/model3d" xmlns:o="urn:schemas-microsoft-com:office:office" xmlns:r="http://schemas.openxmlformats.org/officeDocument/2006/relationships" xmlns:m="http://schemas.openxmlformats.org/officeDocument/2006/math" xmlns:v="urn:schemas-microsoft-com:vml" xmlns:wp14="http://schemas.microsoft.com/office/word/2010/wordprocessingDrawing" xmlns:wp="http://schemas.openxmlformats.org/drawingml/2006/wordprocessingDrawing" xmlns:w10="urn:schemas-microsoft-com:office:word" xmlns:w="http://schemas.openxmlformats.org/wordprocessingml/2006/main" xmlns:w14="http://schemas.microsoft.com/office/word/2010/wordml" xmlns:w15="http://schemas.microsoft.com/office/word/2012/wordml" xmlns:w16cid="http://schemas.microsoft.com/office/word/2016/wordml/cid" xmlns:w16se="http://schemas.microsoft.com/office/word/2015/wordml/symex" xmlns:wpg="http://schemas.microsoft.com/office/word/2010/wordprocessingGroup" xmlns:wpi="http://schemas.microsoft.com/office/word/2010/wordprocessingInk" xmlns:wne="http://schemas.microsoft.com/office/word/2006/wordml" xmlns:wps="http://schemas.microsoft.com/office/word/2010/wordprocessingShape" mc:Ignorable="w14 w15 w16se w16cid wp14">
   <w:numPicBullet w:numPicBulletId="0">
     <w:pict>
-      <v:rect id="_x0000_i1028" style="width:0;height:1.5pt" o:hralign="center" o:bullet="t" o:hrstd="t" o:hr="t" fillcolor="#a0a0a0" stroked="f"/>
+      <v:rect id="_x0000_i1052" style="width:0;height:1.5pt" o:hralign="center" o:bullet="t" o:hrstd="t" o:hr="t" fillcolor="#a0a0a0" stroked="f"/>
     </w:pict>
   </w:numPicBullet>
   <w:abstractNum w:abstractNumId="0" w15:restartNumberingAfterBreak="0">
@@ -3242,7 +2955,7 @@
   <w:abstractNum w:abstractNumId="2" w15:restartNumberingAfterBreak="0">
     <w:nsid w:val="390238EF"/>
     <w:multiLevelType w:val="hybridMultilevel"/>
-    <w:tmpl w:val="66AC5BC0"/>
+    <w:tmpl w:val="F14EE7CE"/>
     <w:lvl w:ilvl="0" w:tplc="10090001">
       <w:start w:val="1"/>
       <w:numFmt w:val="bullet"/>
@@ -4829,9 +4542,7 @@
   <w:rsids>
     <w:rsidRoot w:val="00ED6CE6"/>
     <w:rsid w:val="00011000"/>
-    <w:rsid w:val="001C61EC"/>
     <w:rsid w:val="002134D6"/>
-    <w:rsid w:val="00510AAC"/>
     <w:rsid w:val="00A36B8D"/>
     <w:rsid w:val="00EC0E3B"/>
     <w:rsid w:val="00ED6CE6"/>
@@ -6768,7 +6479,7 @@
 </file>
 
 <file path=customXml/itemProps5.xml><?xml version="1.0" encoding="utf-8"?>
-<ds:datastoreItem xmlns:ds="http://schemas.openxmlformats.org/officeDocument/2006/customXml" ds:itemID="{6D6C8C39-0258-47D6-B4F6-A17D6EAAA582}">
+<ds:datastoreItem xmlns:ds="http://schemas.openxmlformats.org/officeDocument/2006/customXml" ds:itemID="{EBCBB562-4E88-45BA-96F3-CE29A64C7CC7}">
   <ds:schemaRefs>
     <ds:schemaRef ds:uri="http://schemas.openxmlformats.org/officeDocument/2006/bibliography"/>
   </ds:schemaRefs>

</xml_diff>